<commit_message>
UC2 ekstra tilbehør + pris
</commit_message>
<xml_diff>
--- a/Analysis/UC/FormelUseCase 2 Bestil flextur.docx
+++ b/Analysis/UC/FormelUseCase 2 Bestil flextur.docx
@@ -175,7 +175,6 @@
                 <w:lang w:val="da-DK"/>
               </w:rPr>
             </w:pPr>
-            <w:proofErr w:type="spellStart"/>
             <w:r>
               <w:rPr>
                 <w:rFonts w:asciiTheme="minorHAnsi" w:hAnsiTheme="minorHAnsi"/>
@@ -183,37 +182,7 @@
                 <w:szCs w:val="22"/>
                 <w:lang w:val="da-DK"/>
               </w:rPr>
-              <w:t>inception</w:t>
-            </w:r>
-            <w:proofErr w:type="spellEnd"/>
-            <w:r>
-              <w:rPr>
-                <w:rFonts w:asciiTheme="minorHAnsi" w:hAnsiTheme="minorHAnsi"/>
-                <w:sz w:val="22"/>
-                <w:szCs w:val="22"/>
-                <w:lang w:val="da-DK"/>
-              </w:rPr>
-              <w:t xml:space="preserve"> </w:t>
-            </w:r>
-            <w:proofErr w:type="spellStart"/>
-            <w:r>
-              <w:rPr>
-                <w:rFonts w:asciiTheme="minorHAnsi" w:hAnsiTheme="minorHAnsi"/>
-                <w:sz w:val="22"/>
-                <w:szCs w:val="22"/>
-                <w:lang w:val="da-DK"/>
-              </w:rPr>
-              <w:t>draft</w:t>
-            </w:r>
-            <w:proofErr w:type="spellEnd"/>
-            <w:r>
-              <w:rPr>
-                <w:rFonts w:asciiTheme="minorHAnsi" w:hAnsiTheme="minorHAnsi"/>
-                <w:sz w:val="22"/>
-                <w:szCs w:val="22"/>
-                <w:lang w:val="da-DK"/>
-              </w:rPr>
-              <w:t xml:space="preserve"> 1</w:t>
+              <w:t>inception draft 1</w:t>
             </w:r>
           </w:p>
         </w:tc>
@@ -270,27 +239,7 @@
                 <w:szCs w:val="22"/>
                 <w:lang w:val="da-DK"/>
               </w:rPr>
-              <w:t xml:space="preserve">First </w:t>
-            </w:r>
-            <w:proofErr w:type="spellStart"/>
-            <w:r>
-              <w:rPr>
-                <w:rFonts w:asciiTheme="minorHAnsi" w:hAnsiTheme="minorHAnsi"/>
-                <w:sz w:val="22"/>
-                <w:szCs w:val="22"/>
-                <w:lang w:val="da-DK"/>
-              </w:rPr>
-              <w:t>draft</w:t>
-            </w:r>
-            <w:proofErr w:type="spellEnd"/>
-            <w:r>
-              <w:rPr>
-                <w:rFonts w:asciiTheme="minorHAnsi" w:hAnsiTheme="minorHAnsi"/>
-                <w:sz w:val="22"/>
-                <w:szCs w:val="22"/>
-                <w:lang w:val="da-DK"/>
-              </w:rPr>
-              <w:t xml:space="preserve"> </w:t>
+              <w:t xml:space="preserve">First draft </w:t>
             </w:r>
             <w:r>
               <w:rPr>
@@ -299,27 +248,7 @@
                 <w:szCs w:val="22"/>
                 <w:lang w:val="da-DK"/>
               </w:rPr>
-              <w:t xml:space="preserve">, alle </w:t>
-            </w:r>
-            <w:proofErr w:type="spellStart"/>
-            <w:r>
-              <w:rPr>
-                <w:rFonts w:asciiTheme="minorHAnsi" w:hAnsiTheme="minorHAnsi"/>
-                <w:sz w:val="22"/>
-                <w:szCs w:val="22"/>
-                <w:lang w:val="da-DK"/>
-              </w:rPr>
-              <w:t>pkt</w:t>
-            </w:r>
-            <w:proofErr w:type="spellEnd"/>
-            <w:r>
-              <w:rPr>
-                <w:rFonts w:asciiTheme="minorHAnsi" w:hAnsiTheme="minorHAnsi"/>
-                <w:sz w:val="22"/>
-                <w:szCs w:val="22"/>
-                <w:lang w:val="da-DK"/>
-              </w:rPr>
-              <w:t xml:space="preserve"> beskrevet : </w:t>
+              <w:t xml:space="preserve">, alle pkt beskrevet : </w:t>
             </w:r>
             <w:r>
               <w:rPr>
@@ -329,20 +258,8 @@
                 <w:szCs w:val="22"/>
                 <w:lang w:val="da-DK"/>
               </w:rPr>
-              <w:t xml:space="preserve">skal matche med </w:t>
+              <w:t>skal matche med mockups</w:t>
             </w:r>
-            <w:proofErr w:type="spellStart"/>
-            <w:r>
-              <w:rPr>
-                <w:rFonts w:asciiTheme="minorHAnsi" w:hAnsiTheme="minorHAnsi"/>
-                <w:color w:val="FF0000"/>
-                <w:sz w:val="22"/>
-                <w:szCs w:val="22"/>
-                <w:lang w:val="da-DK"/>
-              </w:rPr>
-              <w:t>mockups</w:t>
-            </w:r>
-            <w:proofErr w:type="spellEnd"/>
           </w:p>
         </w:tc>
         <w:tc>
@@ -358,7 +275,6 @@
                 <w:lang w:val="da-DK"/>
               </w:rPr>
             </w:pPr>
-            <w:proofErr w:type="spellStart"/>
             <w:r>
               <w:rPr>
                 <w:rFonts w:asciiTheme="minorHAnsi" w:hAnsiTheme="minorHAnsi"/>
@@ -368,7 +284,6 @@
               </w:rPr>
               <w:t>Juyoung</w:t>
             </w:r>
-            <w:proofErr w:type="spellEnd"/>
           </w:p>
         </w:tc>
       </w:tr>
@@ -386,7 +301,6 @@
                 <w:lang w:val="da-DK"/>
               </w:rPr>
             </w:pPr>
-            <w:proofErr w:type="spellStart"/>
             <w:r>
               <w:rPr>
                 <w:rFonts w:asciiTheme="minorHAnsi" w:hAnsiTheme="minorHAnsi"/>
@@ -394,37 +308,7 @@
                 <w:szCs w:val="22"/>
                 <w:lang w:val="da-DK"/>
               </w:rPr>
-              <w:t>inception</w:t>
-            </w:r>
-            <w:proofErr w:type="spellEnd"/>
-            <w:r>
-              <w:rPr>
-                <w:rFonts w:asciiTheme="minorHAnsi" w:hAnsiTheme="minorHAnsi"/>
-                <w:sz w:val="22"/>
-                <w:szCs w:val="22"/>
-                <w:lang w:val="da-DK"/>
-              </w:rPr>
-              <w:t xml:space="preserve"> </w:t>
-            </w:r>
-            <w:proofErr w:type="spellStart"/>
-            <w:r>
-              <w:rPr>
-                <w:rFonts w:asciiTheme="minorHAnsi" w:hAnsiTheme="minorHAnsi"/>
-                <w:sz w:val="22"/>
-                <w:szCs w:val="22"/>
-                <w:lang w:val="da-DK"/>
-              </w:rPr>
-              <w:t>draft</w:t>
-            </w:r>
-            <w:proofErr w:type="spellEnd"/>
-            <w:r>
-              <w:rPr>
-                <w:rFonts w:asciiTheme="minorHAnsi" w:hAnsiTheme="minorHAnsi"/>
-                <w:sz w:val="22"/>
-                <w:szCs w:val="22"/>
-                <w:lang w:val="da-DK"/>
-              </w:rPr>
-              <w:t xml:space="preserve"> 2</w:t>
+              <w:t>inception draft 2</w:t>
             </w:r>
           </w:p>
         </w:tc>
@@ -510,9 +394,18 @@
             <w:pPr>
               <w:rPr>
                 <w:rFonts w:asciiTheme="minorHAnsi" w:hAnsiTheme="minorHAnsi"/>
+                <w:sz w:val="20"/>
                 <w:lang w:val="da-DK"/>
               </w:rPr>
             </w:pPr>
+            <w:r>
+              <w:rPr>
+                <w:rFonts w:asciiTheme="minorHAnsi" w:hAnsiTheme="minorHAnsi"/>
+                <w:sz w:val="20"/>
+                <w:lang w:val="da-DK"/>
+              </w:rPr>
+              <w:t>inception draft 3</w:t>
+            </w:r>
           </w:p>
         </w:tc>
         <w:tc>
@@ -523,9 +416,20 @@
             <w:pPr>
               <w:rPr>
                 <w:rFonts w:asciiTheme="minorHAnsi" w:hAnsiTheme="minorHAnsi"/>
+                <w:sz w:val="20"/>
+                <w:szCs w:val="22"/>
                 <w:lang w:val="da-DK"/>
               </w:rPr>
             </w:pPr>
+            <w:r>
+              <w:rPr>
+                <w:rFonts w:asciiTheme="minorHAnsi" w:hAnsiTheme="minorHAnsi"/>
+                <w:sz w:val="20"/>
+                <w:szCs w:val="22"/>
+                <w:lang w:val="da-DK"/>
+              </w:rPr>
+              <w:t>10. maj 2016</w:t>
+            </w:r>
           </w:p>
         </w:tc>
         <w:tc>
@@ -536,9 +440,29 @@
             <w:pPr>
               <w:rPr>
                 <w:rFonts w:asciiTheme="minorHAnsi" w:hAnsiTheme="minorHAnsi"/>
+                <w:sz w:val="20"/>
+                <w:szCs w:val="22"/>
                 <w:lang w:val="da-DK"/>
               </w:rPr>
             </w:pPr>
+            <w:r>
+              <w:rPr>
+                <w:rFonts w:asciiTheme="minorHAnsi" w:hAnsiTheme="minorHAnsi"/>
+                <w:sz w:val="20"/>
+                <w:szCs w:val="22"/>
+                <w:lang w:val="da-DK"/>
+              </w:rPr>
+              <w:t>variation added</w:t>
+            </w:r>
+            <w:r>
+              <w:rPr>
+                <w:rFonts w:asciiTheme="minorHAnsi" w:hAnsiTheme="minorHAnsi"/>
+                <w:sz w:val="20"/>
+                <w:szCs w:val="22"/>
+                <w:lang w:val="da-DK"/>
+              </w:rPr>
+              <w:t>, dataformater + ekstra tilbehør</w:t>
+            </w:r>
           </w:p>
         </w:tc>
         <w:tc>
@@ -549,9 +473,20 @@
             <w:pPr>
               <w:rPr>
                 <w:rFonts w:asciiTheme="minorHAnsi" w:hAnsiTheme="minorHAnsi"/>
+                <w:sz w:val="20"/>
+                <w:szCs w:val="22"/>
                 <w:lang w:val="da-DK"/>
               </w:rPr>
             </w:pPr>
+            <w:r>
+              <w:rPr>
+                <w:rFonts w:asciiTheme="minorHAnsi" w:hAnsiTheme="minorHAnsi"/>
+                <w:sz w:val="20"/>
+                <w:szCs w:val="22"/>
+                <w:lang w:val="da-DK"/>
+              </w:rPr>
+              <w:t>Juyoung</w:t>
+            </w:r>
           </w:p>
         </w:tc>
       </w:tr>
@@ -589,15 +524,7 @@
         <w:t xml:space="preserve">Afgrænsning </w:t>
       </w:r>
       <w:r>
-        <w:t>(</w:t>
-      </w:r>
-      <w:proofErr w:type="spellStart"/>
-      <w:r>
-        <w:t>Scope</w:t>
-      </w:r>
-      <w:proofErr w:type="spellEnd"/>
-      <w:r>
-        <w:t>)</w:t>
+        <w:t>(Scope)</w:t>
       </w:r>
     </w:p>
     <w:p>
@@ -681,23 +608,7 @@
         <w:pStyle w:val="Heading2"/>
       </w:pPr>
       <w:r>
-        <w:t>Primære aktør (</w:t>
-      </w:r>
-      <w:proofErr w:type="spellStart"/>
-      <w:r>
-        <w:t>Primary</w:t>
-      </w:r>
-      <w:proofErr w:type="spellEnd"/>
-      <w:r>
-        <w:t xml:space="preserve"> </w:t>
-      </w:r>
-      <w:proofErr w:type="spellStart"/>
-      <w:r>
-        <w:t>Actor</w:t>
-      </w:r>
-      <w:proofErr w:type="spellEnd"/>
-      <w:r>
-        <w:t>)</w:t>
+        <w:t>Primære aktør (Primary Actor)</w:t>
       </w:r>
     </w:p>
     <w:p>
@@ -739,23 +650,7 @@
         <w:pStyle w:val="Heading2"/>
       </w:pPr>
       <w:r>
-        <w:t>Interessenter og interesser (</w:t>
-      </w:r>
-      <w:proofErr w:type="spellStart"/>
-      <w:r>
-        <w:t>Stakeholders</w:t>
-      </w:r>
-      <w:proofErr w:type="spellEnd"/>
-      <w:r>
-        <w:t xml:space="preserve"> and </w:t>
-      </w:r>
-      <w:proofErr w:type="spellStart"/>
-      <w:r>
-        <w:t>Interests</w:t>
-      </w:r>
-      <w:proofErr w:type="spellEnd"/>
-      <w:r>
-        <w:t>)</w:t>
+        <w:t>Interessenter og interesser (Stakeholders and Interests)</w:t>
       </w:r>
     </w:p>
     <w:p>
@@ -802,15 +697,7 @@
         <w:pStyle w:val="Heading2"/>
       </w:pPr>
       <w:r>
-        <w:t>Forudsætninger (</w:t>
-      </w:r>
-      <w:proofErr w:type="spellStart"/>
-      <w:r>
-        <w:t>Preconditions</w:t>
-      </w:r>
-      <w:proofErr w:type="spellEnd"/>
-      <w:r>
-        <w:t>)</w:t>
+        <w:t>Forudsætninger (Preconditions)</w:t>
       </w:r>
     </w:p>
     <w:p>
@@ -907,23 +794,7 @@
         <w:pStyle w:val="Heading2"/>
       </w:pPr>
       <w:r>
-        <w:t xml:space="preserve">Succesgaranti (Success </w:t>
-      </w:r>
-      <w:proofErr w:type="spellStart"/>
-      <w:r>
-        <w:t>Guarantee</w:t>
-      </w:r>
-      <w:proofErr w:type="spellEnd"/>
-      <w:r>
-        <w:t xml:space="preserve"> / </w:t>
-      </w:r>
-      <w:proofErr w:type="spellStart"/>
-      <w:r>
-        <w:t>Postconditions</w:t>
-      </w:r>
-      <w:proofErr w:type="spellEnd"/>
-      <w:r>
-        <w:t>)</w:t>
+        <w:t>Succesgaranti (Success Guarantee / Postconditions)</w:t>
       </w:r>
     </w:p>
     <w:p>
@@ -1336,6 +1207,7 @@
           <w:szCs w:val="22"/>
           <w:lang w:val="da-DK"/>
         </w:rPr>
+        <w:lastRenderedPageBreak/>
         <w:t xml:space="preserve">4.a. </w:t>
       </w:r>
       <w:r>
@@ -1488,9 +1360,115 @@
     </w:p>
     <w:p>
       <w:pPr>
-        <w:pStyle w:val="BodyA"/>
-        <w:spacing w:line="288" w:lineRule="auto"/>
-      </w:pPr>
+        <w:rPr>
+          <w:rFonts w:asciiTheme="minorHAnsi" w:hAnsiTheme="minorHAnsi"/>
+          <w:sz w:val="22"/>
+          <w:szCs w:val="22"/>
+          <w:lang w:val="da-DK"/>
+        </w:rPr>
+      </w:pPr>
+    </w:p>
+    <w:p>
+      <w:pPr>
+        <w:rPr>
+          <w:rFonts w:asciiTheme="minorHAnsi" w:hAnsiTheme="minorHAnsi"/>
+          <w:sz w:val="22"/>
+          <w:lang w:val="da-DK"/>
+        </w:rPr>
+      </w:pPr>
+      <w:r>
+        <w:rPr>
+          <w:rFonts w:asciiTheme="minorHAnsi" w:hAnsiTheme="minorHAnsi"/>
+          <w:sz w:val="22"/>
+          <w:szCs w:val="22"/>
+          <w:lang w:val="da-DK"/>
+        </w:rPr>
+        <w:t xml:space="preserve">4.b. </w:t>
+      </w:r>
+      <w:r>
+        <w:rPr>
+          <w:rFonts w:asciiTheme="minorHAnsi" w:hAnsiTheme="minorHAnsi"/>
+          <w:sz w:val="22"/>
+          <w:lang w:val="da-DK"/>
+        </w:rPr>
+        <w:t>Der er en specifik kommentar:</w:t>
+      </w:r>
+      <w:r>
+        <w:rPr>
+          <w:rFonts w:asciiTheme="minorHAnsi" w:hAnsiTheme="minorHAnsi"/>
+          <w:sz w:val="22"/>
+          <w:lang w:val="da-DK"/>
+        </w:rPr>
+        <w:t xml:space="preserve"> </w:t>
+      </w:r>
+    </w:p>
+    <w:p>
+      <w:pPr>
+        <w:pStyle w:val="ListParagraph"/>
+        <w:numPr>
+          <w:ilvl w:val="2"/>
+          <w:numId w:val="2"/>
+        </w:numPr>
+        <w:rPr>
+          <w:rFonts w:asciiTheme="minorHAnsi" w:hAnsiTheme="minorHAnsi"/>
+          <w:sz w:val="22"/>
+          <w:lang w:val="da-DK"/>
+        </w:rPr>
+      </w:pPr>
+      <w:r>
+        <w:rPr>
+          <w:rFonts w:asciiTheme="minorHAnsi" w:hAnsiTheme="minorHAnsi"/>
+          <w:sz w:val="22"/>
+          <w:lang w:val="da-DK"/>
+        </w:rPr>
+        <w:t>K</w:t>
+      </w:r>
+      <w:r>
+        <w:rPr>
+          <w:rFonts w:asciiTheme="minorHAnsi" w:hAnsiTheme="minorHAnsi"/>
+          <w:sz w:val="22"/>
+          <w:lang w:val="da-DK"/>
+        </w:rPr>
+        <w:t>unden angiver kommentaren.</w:t>
+      </w:r>
+    </w:p>
+    <w:p>
+      <w:pPr>
+        <w:pStyle w:val="ListParagraph"/>
+        <w:numPr>
+          <w:ilvl w:val="2"/>
+          <w:numId w:val="2"/>
+        </w:numPr>
+        <w:rPr>
+          <w:rFonts w:asciiTheme="minorHAnsi" w:hAnsiTheme="minorHAnsi"/>
+          <w:sz w:val="22"/>
+          <w:lang w:val="da-DK"/>
+        </w:rPr>
+      </w:pPr>
+      <w:r>
+        <w:rPr>
+          <w:rFonts w:asciiTheme="minorHAnsi" w:hAnsiTheme="minorHAnsi"/>
+          <w:sz w:val="22"/>
+          <w:lang w:val="da-DK"/>
+        </w:rPr>
+        <w:t>Hovedscenariet fortsættes</w:t>
+      </w:r>
+      <w:r>
+        <w:rPr>
+          <w:rFonts w:asciiTheme="minorHAnsi" w:hAnsiTheme="minorHAnsi"/>
+          <w:sz w:val="22"/>
+          <w:lang w:val="da-DK"/>
+        </w:rPr>
+        <w:t xml:space="preserve"> fra pkt.5</w:t>
+      </w:r>
+      <w:r>
+        <w:rPr>
+          <w:rFonts w:asciiTheme="minorHAnsi" w:hAnsiTheme="minorHAnsi"/>
+          <w:sz w:val="22"/>
+          <w:lang w:val="da-DK"/>
+        </w:rPr>
+        <w:t>.</w:t>
+      </w:r>
     </w:p>
     <w:p>
       <w:pPr>
@@ -1515,15 +1493,7 @@
         <w:pStyle w:val="Heading2"/>
       </w:pPr>
       <w:r>
-        <w:t xml:space="preserve">Ikke-funktionelle krav (Special </w:t>
-      </w:r>
-      <w:proofErr w:type="spellStart"/>
-      <w:r>
-        <w:t>Requirements</w:t>
-      </w:r>
-      <w:proofErr w:type="spellEnd"/>
-      <w:r>
-        <w:t>)</w:t>
+        <w:t>Ikke-funktionelle krav (Special Requirements)</w:t>
       </w:r>
     </w:p>
     <w:p>
@@ -1573,14 +1543,7 @@
           <w:rFonts w:ascii="Calibri" w:eastAsia="Calibri" w:hAnsi="Calibri" w:cs="Calibri"/>
           <w:color w:val="auto"/>
         </w:rPr>
-        <w:t>Kunde vælger ko</w:t>
-      </w:r>
-      <w:r>
-        <w:rPr>
-          <w:rFonts w:ascii="Calibri" w:eastAsia="Calibri" w:hAnsi="Calibri" w:cs="Calibri"/>
-          <w:color w:val="auto"/>
-        </w:rPr>
-        <w:t>mmunes navn fra foruddefineret liste for at forbygge fejl.</w:t>
+        <w:t>Kunde vælger kommunes navn fra foruddefineret liste for at forbygge fejl.</w:t>
       </w:r>
     </w:p>
     <w:p>
@@ -1627,7 +1590,25 @@
         <w:rPr>
           <w:rFonts w:asciiTheme="minorHAnsi" w:hAnsiTheme="minorHAnsi"/>
         </w:rPr>
-        <w:t xml:space="preserve"> udføres i</w:t>
+        <w:t>, der afhængig af kommuner og ugedag</w:t>
+      </w:r>
+      <w:r>
+        <w:rPr>
+          <w:rFonts w:asciiTheme="minorHAnsi" w:hAnsiTheme="minorHAnsi"/>
+        </w:rPr>
+        <w:t>,</w:t>
+      </w:r>
+      <w:r>
+        <w:rPr>
+          <w:rFonts w:asciiTheme="minorHAnsi" w:hAnsiTheme="minorHAnsi"/>
+        </w:rPr>
+        <w:t xml:space="preserve"> </w:t>
+      </w:r>
+      <w:r>
+        <w:rPr>
+          <w:rFonts w:asciiTheme="minorHAnsi" w:hAnsiTheme="minorHAnsi"/>
+        </w:rPr>
+        <w:t>udføres i</w:t>
       </w:r>
       <w:r>
         <w:rPr>
@@ -1683,23 +1664,7 @@
         <w:pStyle w:val="Heading2"/>
       </w:pPr>
       <w:r>
-        <w:t>Hyppighed (</w:t>
-      </w:r>
-      <w:proofErr w:type="spellStart"/>
-      <w:r>
-        <w:t>Frequency</w:t>
-      </w:r>
-      <w:proofErr w:type="spellEnd"/>
-      <w:r>
-        <w:t xml:space="preserve"> of </w:t>
-      </w:r>
-      <w:proofErr w:type="spellStart"/>
-      <w:r>
-        <w:t>Occurrence</w:t>
-      </w:r>
-      <w:proofErr w:type="spellEnd"/>
-      <w:r>
-        <w:t>)</w:t>
+        <w:t>Hyppighed (Frequency of Occurrence)</w:t>
       </w:r>
     </w:p>
     <w:p>
@@ -1759,15 +1724,7 @@
         <w:pStyle w:val="Heading2"/>
       </w:pPr>
       <w:r>
-        <w:t>Diverse (</w:t>
-      </w:r>
-      <w:proofErr w:type="spellStart"/>
-      <w:r>
-        <w:t>Miscellaneous</w:t>
-      </w:r>
-      <w:proofErr w:type="spellEnd"/>
-      <w:r>
-        <w:t>)</w:t>
+        <w:t>Diverse (Miscellaneous)</w:t>
       </w:r>
     </w:p>
     <w:p>
@@ -2077,6 +2034,43 @@
           <w:lang w:val="da-DK"/>
         </w:rPr>
         <w:t>, barnevogne eller autostole, samt behov for hjælpemidler.</w:t>
+      </w:r>
+    </w:p>
+    <w:p>
+      <w:pPr>
+        <w:pStyle w:val="BodyA"/>
+        <w:rPr>
+          <w:rFonts w:asciiTheme="minorHAnsi" w:hAnsiTheme="minorHAnsi"/>
+        </w:rPr>
+      </w:pPr>
+      <w:r>
+        <w:rPr>
+          <w:rFonts w:asciiTheme="minorHAnsi" w:hAnsiTheme="minorHAnsi"/>
+          <w:color w:val="FF0000"/>
+        </w:rPr>
+        <w:t>Ekstra tilbehørs pris</w:t>
+      </w:r>
+      <w:r>
+        <w:rPr>
+          <w:rFonts w:asciiTheme="minorHAnsi" w:hAnsiTheme="minorHAnsi"/>
+          <w:color w:val="FF0000"/>
+        </w:rPr>
+        <w:t>, der afhængig af ikke-obligatoriske oplysninger</w:t>
+      </w:r>
+      <w:bookmarkStart w:id="0" w:name="_GoBack"/>
+      <w:bookmarkEnd w:id="0"/>
+      <w:r>
+        <w:rPr>
+          <w:rFonts w:asciiTheme="minorHAnsi" w:hAnsiTheme="minorHAnsi"/>
+          <w:color w:val="FF0000"/>
+        </w:rPr>
+        <w:t xml:space="preserve"> bruges for beregningen</w:t>
+      </w:r>
+      <w:r>
+        <w:rPr>
+          <w:rFonts w:asciiTheme="minorHAnsi" w:hAnsiTheme="minorHAnsi"/>
+        </w:rPr>
+        <w:t xml:space="preserve">. </w:t>
       </w:r>
     </w:p>
     <w:p>
@@ -2381,6 +2375,178 @@
     </w:lvl>
   </w:abstractNum>
   <w:abstractNum w:abstractNumId="1" w15:restartNumberingAfterBreak="0">
+    <w:nsid w:val="0A4361AF"/>
+    <w:multiLevelType w:val="hybridMultilevel"/>
+    <w:tmpl w:val="8EE46B4C"/>
+    <w:lvl w:ilvl="0" w:tplc="0409000F">
+      <w:start w:val="1"/>
+      <w:numFmt w:val="decimal"/>
+      <w:lvlText w:val="%1."/>
+      <w:lvlJc w:val="left"/>
+      <w:pPr>
+        <w:ind w:left="720" w:hanging="360"/>
+      </w:pPr>
+    </w:lvl>
+    <w:lvl w:ilvl="1" w:tplc="04090019">
+      <w:start w:val="1"/>
+      <w:numFmt w:val="lowerLetter"/>
+      <w:lvlText w:val="%2."/>
+      <w:lvlJc w:val="left"/>
+      <w:pPr>
+        <w:ind w:left="1440" w:hanging="360"/>
+      </w:pPr>
+    </w:lvl>
+    <w:lvl w:ilvl="2" w:tplc="0409001B" w:tentative="1">
+      <w:start w:val="1"/>
+      <w:numFmt w:val="lowerRoman"/>
+      <w:lvlText w:val="%3."/>
+      <w:lvlJc w:val="right"/>
+      <w:pPr>
+        <w:ind w:left="2160" w:hanging="180"/>
+      </w:pPr>
+    </w:lvl>
+    <w:lvl w:ilvl="3" w:tplc="0409000F" w:tentative="1">
+      <w:start w:val="1"/>
+      <w:numFmt w:val="decimal"/>
+      <w:lvlText w:val="%4."/>
+      <w:lvlJc w:val="left"/>
+      <w:pPr>
+        <w:ind w:left="2880" w:hanging="360"/>
+      </w:pPr>
+    </w:lvl>
+    <w:lvl w:ilvl="4" w:tplc="04090019" w:tentative="1">
+      <w:start w:val="1"/>
+      <w:numFmt w:val="lowerLetter"/>
+      <w:lvlText w:val="%5."/>
+      <w:lvlJc w:val="left"/>
+      <w:pPr>
+        <w:ind w:left="3600" w:hanging="360"/>
+      </w:pPr>
+    </w:lvl>
+    <w:lvl w:ilvl="5" w:tplc="0409001B" w:tentative="1">
+      <w:start w:val="1"/>
+      <w:numFmt w:val="lowerRoman"/>
+      <w:lvlText w:val="%6."/>
+      <w:lvlJc w:val="right"/>
+      <w:pPr>
+        <w:ind w:left="4320" w:hanging="180"/>
+      </w:pPr>
+    </w:lvl>
+    <w:lvl w:ilvl="6" w:tplc="0409000F" w:tentative="1">
+      <w:start w:val="1"/>
+      <w:numFmt w:val="decimal"/>
+      <w:lvlText w:val="%7."/>
+      <w:lvlJc w:val="left"/>
+      <w:pPr>
+        <w:ind w:left="5040" w:hanging="360"/>
+      </w:pPr>
+    </w:lvl>
+    <w:lvl w:ilvl="7" w:tplc="04090019" w:tentative="1">
+      <w:start w:val="1"/>
+      <w:numFmt w:val="lowerLetter"/>
+      <w:lvlText w:val="%8."/>
+      <w:lvlJc w:val="left"/>
+      <w:pPr>
+        <w:ind w:left="5760" w:hanging="360"/>
+      </w:pPr>
+    </w:lvl>
+    <w:lvl w:ilvl="8" w:tplc="0409001B" w:tentative="1">
+      <w:start w:val="1"/>
+      <w:numFmt w:val="lowerRoman"/>
+      <w:lvlText w:val="%9."/>
+      <w:lvlJc w:val="right"/>
+      <w:pPr>
+        <w:ind w:left="6480" w:hanging="180"/>
+      </w:pPr>
+    </w:lvl>
+  </w:abstractNum>
+  <w:abstractNum w:abstractNumId="2" w15:restartNumberingAfterBreak="0">
+    <w:nsid w:val="235D53D8"/>
+    <w:multiLevelType w:val="hybridMultilevel"/>
+    <w:tmpl w:val="8B4690D8"/>
+    <w:lvl w:ilvl="0" w:tplc="0409000F">
+      <w:start w:val="1"/>
+      <w:numFmt w:val="decimal"/>
+      <w:lvlText w:val="%1."/>
+      <w:lvlJc w:val="left"/>
+      <w:pPr>
+        <w:ind w:left="720" w:hanging="360"/>
+      </w:pPr>
+    </w:lvl>
+    <w:lvl w:ilvl="1" w:tplc="04090019">
+      <w:start w:val="1"/>
+      <w:numFmt w:val="lowerLetter"/>
+      <w:lvlText w:val="%2."/>
+      <w:lvlJc w:val="left"/>
+      <w:pPr>
+        <w:ind w:left="1440" w:hanging="360"/>
+      </w:pPr>
+    </w:lvl>
+    <w:lvl w:ilvl="2" w:tplc="0409001B" w:tentative="1">
+      <w:start w:val="1"/>
+      <w:numFmt w:val="lowerRoman"/>
+      <w:lvlText w:val="%3."/>
+      <w:lvlJc w:val="right"/>
+      <w:pPr>
+        <w:ind w:left="2160" w:hanging="180"/>
+      </w:pPr>
+    </w:lvl>
+    <w:lvl w:ilvl="3" w:tplc="0409000F" w:tentative="1">
+      <w:start w:val="1"/>
+      <w:numFmt w:val="decimal"/>
+      <w:lvlText w:val="%4."/>
+      <w:lvlJc w:val="left"/>
+      <w:pPr>
+        <w:ind w:left="2880" w:hanging="360"/>
+      </w:pPr>
+    </w:lvl>
+    <w:lvl w:ilvl="4" w:tplc="04090019" w:tentative="1">
+      <w:start w:val="1"/>
+      <w:numFmt w:val="lowerLetter"/>
+      <w:lvlText w:val="%5."/>
+      <w:lvlJc w:val="left"/>
+      <w:pPr>
+        <w:ind w:left="3600" w:hanging="360"/>
+      </w:pPr>
+    </w:lvl>
+    <w:lvl w:ilvl="5" w:tplc="0409001B" w:tentative="1">
+      <w:start w:val="1"/>
+      <w:numFmt w:val="lowerRoman"/>
+      <w:lvlText w:val="%6."/>
+      <w:lvlJc w:val="right"/>
+      <w:pPr>
+        <w:ind w:left="4320" w:hanging="180"/>
+      </w:pPr>
+    </w:lvl>
+    <w:lvl w:ilvl="6" w:tplc="0409000F" w:tentative="1">
+      <w:start w:val="1"/>
+      <w:numFmt w:val="decimal"/>
+      <w:lvlText w:val="%7."/>
+      <w:lvlJc w:val="left"/>
+      <w:pPr>
+        <w:ind w:left="5040" w:hanging="360"/>
+      </w:pPr>
+    </w:lvl>
+    <w:lvl w:ilvl="7" w:tplc="04090019" w:tentative="1">
+      <w:start w:val="1"/>
+      <w:numFmt w:val="lowerLetter"/>
+      <w:lvlText w:val="%8."/>
+      <w:lvlJc w:val="left"/>
+      <w:pPr>
+        <w:ind w:left="5760" w:hanging="360"/>
+      </w:pPr>
+    </w:lvl>
+    <w:lvl w:ilvl="8" w:tplc="0409001B" w:tentative="1">
+      <w:start w:val="1"/>
+      <w:numFmt w:val="lowerRoman"/>
+      <w:lvlText w:val="%9."/>
+      <w:lvlJc w:val="right"/>
+      <w:pPr>
+        <w:ind w:left="6480" w:hanging="180"/>
+      </w:pPr>
+    </w:lvl>
+  </w:abstractNum>
+  <w:abstractNum w:abstractNumId="3" w15:restartNumberingAfterBreak="0">
     <w:nsid w:val="2E05347D"/>
     <w:multiLevelType w:val="hybridMultilevel"/>
     <w:tmpl w:val="B7802882"/>
@@ -2469,13 +2635,185 @@
       </w:pPr>
     </w:lvl>
   </w:abstractNum>
-  <w:abstractNum w:abstractNumId="2" w15:restartNumberingAfterBreak="0">
+  <w:abstractNum w:abstractNumId="4" w15:restartNumberingAfterBreak="0">
+    <w:nsid w:val="43F6053F"/>
+    <w:multiLevelType w:val="hybridMultilevel"/>
+    <w:tmpl w:val="E10C3D5C"/>
+    <w:lvl w:ilvl="0" w:tplc="0409000F">
+      <w:start w:val="1"/>
+      <w:numFmt w:val="decimal"/>
+      <w:lvlText w:val="%1."/>
+      <w:lvlJc w:val="left"/>
+      <w:pPr>
+        <w:ind w:left="720" w:hanging="360"/>
+      </w:pPr>
+    </w:lvl>
+    <w:lvl w:ilvl="1" w:tplc="04090019">
+      <w:start w:val="1"/>
+      <w:numFmt w:val="lowerLetter"/>
+      <w:lvlText w:val="%2."/>
+      <w:lvlJc w:val="left"/>
+      <w:pPr>
+        <w:ind w:left="1440" w:hanging="360"/>
+      </w:pPr>
+    </w:lvl>
+    <w:lvl w:ilvl="2" w:tplc="0409001B" w:tentative="1">
+      <w:start w:val="1"/>
+      <w:numFmt w:val="lowerRoman"/>
+      <w:lvlText w:val="%3."/>
+      <w:lvlJc w:val="right"/>
+      <w:pPr>
+        <w:ind w:left="2160" w:hanging="180"/>
+      </w:pPr>
+    </w:lvl>
+    <w:lvl w:ilvl="3" w:tplc="0409000F" w:tentative="1">
+      <w:start w:val="1"/>
+      <w:numFmt w:val="decimal"/>
+      <w:lvlText w:val="%4."/>
+      <w:lvlJc w:val="left"/>
+      <w:pPr>
+        <w:ind w:left="2880" w:hanging="360"/>
+      </w:pPr>
+    </w:lvl>
+    <w:lvl w:ilvl="4" w:tplc="04090019" w:tentative="1">
+      <w:start w:val="1"/>
+      <w:numFmt w:val="lowerLetter"/>
+      <w:lvlText w:val="%5."/>
+      <w:lvlJc w:val="left"/>
+      <w:pPr>
+        <w:ind w:left="3600" w:hanging="360"/>
+      </w:pPr>
+    </w:lvl>
+    <w:lvl w:ilvl="5" w:tplc="0409001B" w:tentative="1">
+      <w:start w:val="1"/>
+      <w:numFmt w:val="lowerRoman"/>
+      <w:lvlText w:val="%6."/>
+      <w:lvlJc w:val="right"/>
+      <w:pPr>
+        <w:ind w:left="4320" w:hanging="180"/>
+      </w:pPr>
+    </w:lvl>
+    <w:lvl w:ilvl="6" w:tplc="0409000F" w:tentative="1">
+      <w:start w:val="1"/>
+      <w:numFmt w:val="decimal"/>
+      <w:lvlText w:val="%7."/>
+      <w:lvlJc w:val="left"/>
+      <w:pPr>
+        <w:ind w:left="5040" w:hanging="360"/>
+      </w:pPr>
+    </w:lvl>
+    <w:lvl w:ilvl="7" w:tplc="04090019" w:tentative="1">
+      <w:start w:val="1"/>
+      <w:numFmt w:val="lowerLetter"/>
+      <w:lvlText w:val="%8."/>
+      <w:lvlJc w:val="left"/>
+      <w:pPr>
+        <w:ind w:left="5760" w:hanging="360"/>
+      </w:pPr>
+    </w:lvl>
+    <w:lvl w:ilvl="8" w:tplc="0409001B" w:tentative="1">
+      <w:start w:val="1"/>
+      <w:numFmt w:val="lowerRoman"/>
+      <w:lvlText w:val="%9."/>
+      <w:lvlJc w:val="right"/>
+      <w:pPr>
+        <w:ind w:left="6480" w:hanging="180"/>
+      </w:pPr>
+    </w:lvl>
+  </w:abstractNum>
+  <w:abstractNum w:abstractNumId="5" w15:restartNumberingAfterBreak="0">
     <w:nsid w:val="589C11DE"/>
     <w:multiLevelType w:val="hybridMultilevel"/>
     <w:tmpl w:val="E2800ADC"/>
     <w:numStyleLink w:val="Numbered"/>
   </w:abstractNum>
-  <w:abstractNum w:abstractNumId="3" w15:restartNumberingAfterBreak="0">
+  <w:abstractNum w:abstractNumId="6" w15:restartNumberingAfterBreak="0">
+    <w:nsid w:val="595A1904"/>
+    <w:multiLevelType w:val="hybridMultilevel"/>
+    <w:tmpl w:val="D7B23FF4"/>
+    <w:lvl w:ilvl="0" w:tplc="0409000F">
+      <w:start w:val="1"/>
+      <w:numFmt w:val="decimal"/>
+      <w:lvlText w:val="%1."/>
+      <w:lvlJc w:val="left"/>
+      <w:pPr>
+        <w:ind w:left="1080" w:hanging="360"/>
+      </w:pPr>
+    </w:lvl>
+    <w:lvl w:ilvl="1" w:tplc="04090019">
+      <w:start w:val="1"/>
+      <w:numFmt w:val="lowerLetter"/>
+      <w:lvlText w:val="%2."/>
+      <w:lvlJc w:val="left"/>
+      <w:pPr>
+        <w:ind w:left="1800" w:hanging="360"/>
+      </w:pPr>
+    </w:lvl>
+    <w:lvl w:ilvl="2" w:tplc="0409001B" w:tentative="1">
+      <w:start w:val="1"/>
+      <w:numFmt w:val="lowerRoman"/>
+      <w:lvlText w:val="%3."/>
+      <w:lvlJc w:val="right"/>
+      <w:pPr>
+        <w:ind w:left="2520" w:hanging="180"/>
+      </w:pPr>
+    </w:lvl>
+    <w:lvl w:ilvl="3" w:tplc="0409000F" w:tentative="1">
+      <w:start w:val="1"/>
+      <w:numFmt w:val="decimal"/>
+      <w:lvlText w:val="%4."/>
+      <w:lvlJc w:val="left"/>
+      <w:pPr>
+        <w:ind w:left="3240" w:hanging="360"/>
+      </w:pPr>
+    </w:lvl>
+    <w:lvl w:ilvl="4" w:tplc="04090019" w:tentative="1">
+      <w:start w:val="1"/>
+      <w:numFmt w:val="lowerLetter"/>
+      <w:lvlText w:val="%5."/>
+      <w:lvlJc w:val="left"/>
+      <w:pPr>
+        <w:ind w:left="3960" w:hanging="360"/>
+      </w:pPr>
+    </w:lvl>
+    <w:lvl w:ilvl="5" w:tplc="0409001B" w:tentative="1">
+      <w:start w:val="1"/>
+      <w:numFmt w:val="lowerRoman"/>
+      <w:lvlText w:val="%6."/>
+      <w:lvlJc w:val="right"/>
+      <w:pPr>
+        <w:ind w:left="4680" w:hanging="180"/>
+      </w:pPr>
+    </w:lvl>
+    <w:lvl w:ilvl="6" w:tplc="0409000F" w:tentative="1">
+      <w:start w:val="1"/>
+      <w:numFmt w:val="decimal"/>
+      <w:lvlText w:val="%7."/>
+      <w:lvlJc w:val="left"/>
+      <w:pPr>
+        <w:ind w:left="5400" w:hanging="360"/>
+      </w:pPr>
+    </w:lvl>
+    <w:lvl w:ilvl="7" w:tplc="04090019" w:tentative="1">
+      <w:start w:val="1"/>
+      <w:numFmt w:val="lowerLetter"/>
+      <w:lvlText w:val="%8."/>
+      <w:lvlJc w:val="left"/>
+      <w:pPr>
+        <w:ind w:left="6120" w:hanging="360"/>
+      </w:pPr>
+    </w:lvl>
+    <w:lvl w:ilvl="8" w:tplc="0409001B" w:tentative="1">
+      <w:start w:val="1"/>
+      <w:numFmt w:val="lowerRoman"/>
+      <w:lvlText w:val="%9."/>
+      <w:lvlJc w:val="right"/>
+      <w:pPr>
+        <w:ind w:left="6840" w:hanging="180"/>
+      </w:pPr>
+    </w:lvl>
+  </w:abstractNum>
+  <w:abstractNum w:abstractNumId="7" w15:restartNumberingAfterBreak="0">
     <w:nsid w:val="6508306D"/>
     <w:multiLevelType w:val="hybridMultilevel"/>
     <w:tmpl w:val="23B2CB36"/>
@@ -2561,7 +2899,7 @@
       </w:pPr>
     </w:lvl>
   </w:abstractNum>
-  <w:abstractNum w:abstractNumId="4" w15:restartNumberingAfterBreak="0">
+  <w:abstractNum w:abstractNumId="8" w15:restartNumberingAfterBreak="0">
     <w:nsid w:val="797544E0"/>
     <w:multiLevelType w:val="hybridMultilevel"/>
     <w:tmpl w:val="B7802882"/>
@@ -2654,16 +2992,28 @@
     <w:abstractNumId w:val="0"/>
   </w:num>
   <w:num w:numId="2">
+    <w:abstractNumId w:val="5"/>
+  </w:num>
+  <w:num w:numId="3">
+    <w:abstractNumId w:val="8"/>
+  </w:num>
+  <w:num w:numId="4">
+    <w:abstractNumId w:val="3"/>
+  </w:num>
+  <w:num w:numId="5">
+    <w:abstractNumId w:val="7"/>
+  </w:num>
+  <w:num w:numId="6">
+    <w:abstractNumId w:val="4"/>
+  </w:num>
+  <w:num w:numId="7">
+    <w:abstractNumId w:val="6"/>
+  </w:num>
+  <w:num w:numId="8">
     <w:abstractNumId w:val="2"/>
   </w:num>
-  <w:num w:numId="3">
-    <w:abstractNumId w:val="4"/>
-  </w:num>
-  <w:num w:numId="4">
+  <w:num w:numId="9">
     <w:abstractNumId w:val="1"/>
-  </w:num>
-  <w:num w:numId="5">
-    <w:abstractNumId w:val="3"/>
   </w:num>
 </w:numbering>
 </file>
@@ -3573,7 +3923,7 @@
 </file>
 
 <file path=customXml/itemProps1.xml><?xml version="1.0" encoding="utf-8"?>
-<ds:datastoreItem xmlns:ds="http://schemas.openxmlformats.org/officeDocument/2006/customXml" ds:itemID="{A8D6E5E8-BA78-47B7-B5E4-163568B46DAF}">
+<ds:datastoreItem xmlns:ds="http://schemas.openxmlformats.org/officeDocument/2006/customXml" ds:itemID="{3FE602EE-D7FE-4BB5-AC7A-44972ABDF2F9}">
   <ds:schemaRefs>
     <ds:schemaRef ds:uri="http://schemas.openxmlformats.org/officeDocument/2006/bibliography"/>
   </ds:schemaRefs>

</xml_diff>

<commit_message>
Glossary, UC2-TC, UC3-TC tilføjet
</commit_message>
<xml_diff>
--- a/Analysis/UC/FormelUseCase 2 Bestil flextur.docx
+++ b/Analysis/UC/FormelUseCase 2 Bestil flextur.docx
@@ -125,6 +125,7 @@
                 <w:lang w:val="da-DK"/>
               </w:rPr>
             </w:pPr>
+            <w:proofErr w:type="spellStart"/>
             <w:r>
               <w:rPr>
                 <w:rFonts w:asciiTheme="minorHAnsi" w:hAnsiTheme="minorHAnsi"/>
@@ -134,6 +135,7 @@
               </w:rPr>
               <w:t>Description</w:t>
             </w:r>
+            <w:proofErr w:type="spellEnd"/>
           </w:p>
         </w:tc>
         <w:tc>
@@ -175,6 +177,7 @@
                 <w:lang w:val="da-DK"/>
               </w:rPr>
             </w:pPr>
+            <w:proofErr w:type="spellStart"/>
             <w:r>
               <w:rPr>
                 <w:rFonts w:asciiTheme="minorHAnsi" w:hAnsiTheme="minorHAnsi"/>
@@ -182,7 +185,37 @@
                 <w:szCs w:val="22"/>
                 <w:lang w:val="da-DK"/>
               </w:rPr>
-              <w:t>inception draft 1</w:t>
+              <w:t>inception</w:t>
+            </w:r>
+            <w:proofErr w:type="spellEnd"/>
+            <w:r>
+              <w:rPr>
+                <w:rFonts w:asciiTheme="minorHAnsi" w:hAnsiTheme="minorHAnsi"/>
+                <w:sz w:val="22"/>
+                <w:szCs w:val="22"/>
+                <w:lang w:val="da-DK"/>
+              </w:rPr>
+              <w:t xml:space="preserve"> </w:t>
+            </w:r>
+            <w:proofErr w:type="spellStart"/>
+            <w:r>
+              <w:rPr>
+                <w:rFonts w:asciiTheme="minorHAnsi" w:hAnsiTheme="minorHAnsi"/>
+                <w:sz w:val="22"/>
+                <w:szCs w:val="22"/>
+                <w:lang w:val="da-DK"/>
+              </w:rPr>
+              <w:t>draft</w:t>
+            </w:r>
+            <w:proofErr w:type="spellEnd"/>
+            <w:r>
+              <w:rPr>
+                <w:rFonts w:asciiTheme="minorHAnsi" w:hAnsiTheme="minorHAnsi"/>
+                <w:sz w:val="22"/>
+                <w:szCs w:val="22"/>
+                <w:lang w:val="da-DK"/>
+              </w:rPr>
+              <w:t xml:space="preserve"> 1</w:t>
             </w:r>
           </w:p>
         </w:tc>
@@ -239,7 +272,27 @@
                 <w:szCs w:val="22"/>
                 <w:lang w:val="da-DK"/>
               </w:rPr>
-              <w:t xml:space="preserve">First draft </w:t>
+              <w:t xml:space="preserve">First </w:t>
+            </w:r>
+            <w:proofErr w:type="spellStart"/>
+            <w:r>
+              <w:rPr>
+                <w:rFonts w:asciiTheme="minorHAnsi" w:hAnsiTheme="minorHAnsi"/>
+                <w:sz w:val="22"/>
+                <w:szCs w:val="22"/>
+                <w:lang w:val="da-DK"/>
+              </w:rPr>
+              <w:t>draft</w:t>
+            </w:r>
+            <w:proofErr w:type="spellEnd"/>
+            <w:r>
+              <w:rPr>
+                <w:rFonts w:asciiTheme="minorHAnsi" w:hAnsiTheme="minorHAnsi"/>
+                <w:sz w:val="22"/>
+                <w:szCs w:val="22"/>
+                <w:lang w:val="da-DK"/>
+              </w:rPr>
+              <w:t xml:space="preserve"> </w:t>
             </w:r>
             <w:r>
               <w:rPr>
@@ -248,7 +301,27 @@
                 <w:szCs w:val="22"/>
                 <w:lang w:val="da-DK"/>
               </w:rPr>
-              <w:t xml:space="preserve">, alle pkt beskrevet : </w:t>
+              <w:t xml:space="preserve">, alle </w:t>
+            </w:r>
+            <w:proofErr w:type="spellStart"/>
+            <w:r>
+              <w:rPr>
+                <w:rFonts w:asciiTheme="minorHAnsi" w:hAnsiTheme="minorHAnsi"/>
+                <w:sz w:val="22"/>
+                <w:szCs w:val="22"/>
+                <w:lang w:val="da-DK"/>
+              </w:rPr>
+              <w:t>pkt</w:t>
+            </w:r>
+            <w:proofErr w:type="spellEnd"/>
+            <w:r>
+              <w:rPr>
+                <w:rFonts w:asciiTheme="minorHAnsi" w:hAnsiTheme="minorHAnsi"/>
+                <w:sz w:val="22"/>
+                <w:szCs w:val="22"/>
+                <w:lang w:val="da-DK"/>
+              </w:rPr>
+              <w:t xml:space="preserve"> beskrevet : </w:t>
             </w:r>
             <w:r>
               <w:rPr>
@@ -258,8 +331,20 @@
                 <w:szCs w:val="22"/>
                 <w:lang w:val="da-DK"/>
               </w:rPr>
-              <w:t>skal matche med mockups</w:t>
+              <w:t xml:space="preserve">skal matche med </w:t>
             </w:r>
+            <w:proofErr w:type="spellStart"/>
+            <w:r>
+              <w:rPr>
+                <w:rFonts w:asciiTheme="minorHAnsi" w:hAnsiTheme="minorHAnsi"/>
+                <w:color w:val="FF0000"/>
+                <w:sz w:val="22"/>
+                <w:szCs w:val="22"/>
+                <w:lang w:val="da-DK"/>
+              </w:rPr>
+              <w:t>mockups</w:t>
+            </w:r>
+            <w:proofErr w:type="spellEnd"/>
           </w:p>
         </w:tc>
         <w:tc>
@@ -275,6 +360,7 @@
                 <w:lang w:val="da-DK"/>
               </w:rPr>
             </w:pPr>
+            <w:proofErr w:type="spellStart"/>
             <w:r>
               <w:rPr>
                 <w:rFonts w:asciiTheme="minorHAnsi" w:hAnsiTheme="minorHAnsi"/>
@@ -284,6 +370,7 @@
               </w:rPr>
               <w:t>Juyoung</w:t>
             </w:r>
+            <w:proofErr w:type="spellEnd"/>
           </w:p>
         </w:tc>
       </w:tr>
@@ -301,6 +388,7 @@
                 <w:lang w:val="da-DK"/>
               </w:rPr>
             </w:pPr>
+            <w:proofErr w:type="spellStart"/>
             <w:r>
               <w:rPr>
                 <w:rFonts w:asciiTheme="minorHAnsi" w:hAnsiTheme="minorHAnsi"/>
@@ -308,7 +396,37 @@
                 <w:szCs w:val="22"/>
                 <w:lang w:val="da-DK"/>
               </w:rPr>
-              <w:t>inception draft 2</w:t>
+              <w:t>inception</w:t>
+            </w:r>
+            <w:proofErr w:type="spellEnd"/>
+            <w:r>
+              <w:rPr>
+                <w:rFonts w:asciiTheme="minorHAnsi" w:hAnsiTheme="minorHAnsi"/>
+                <w:sz w:val="22"/>
+                <w:szCs w:val="22"/>
+                <w:lang w:val="da-DK"/>
+              </w:rPr>
+              <w:t xml:space="preserve"> </w:t>
+            </w:r>
+            <w:proofErr w:type="spellStart"/>
+            <w:r>
+              <w:rPr>
+                <w:rFonts w:asciiTheme="minorHAnsi" w:hAnsiTheme="minorHAnsi"/>
+                <w:sz w:val="22"/>
+                <w:szCs w:val="22"/>
+                <w:lang w:val="da-DK"/>
+              </w:rPr>
+              <w:t>draft</w:t>
+            </w:r>
+            <w:proofErr w:type="spellEnd"/>
+            <w:r>
+              <w:rPr>
+                <w:rFonts w:asciiTheme="minorHAnsi" w:hAnsiTheme="minorHAnsi"/>
+                <w:sz w:val="22"/>
+                <w:szCs w:val="22"/>
+                <w:lang w:val="da-DK"/>
+              </w:rPr>
+              <w:t xml:space="preserve"> 2</w:t>
             </w:r>
           </w:p>
         </w:tc>
@@ -398,13 +516,41 @@
                 <w:lang w:val="da-DK"/>
               </w:rPr>
             </w:pPr>
+            <w:proofErr w:type="spellStart"/>
             <w:r>
               <w:rPr>
                 <w:rFonts w:asciiTheme="minorHAnsi" w:hAnsiTheme="minorHAnsi"/>
                 <w:sz w:val="20"/>
                 <w:lang w:val="da-DK"/>
               </w:rPr>
-              <w:t>inception draft 3</w:t>
+              <w:t>inception</w:t>
+            </w:r>
+            <w:proofErr w:type="spellEnd"/>
+            <w:r>
+              <w:rPr>
+                <w:rFonts w:asciiTheme="minorHAnsi" w:hAnsiTheme="minorHAnsi"/>
+                <w:sz w:val="20"/>
+                <w:lang w:val="da-DK"/>
+              </w:rPr>
+              <w:t xml:space="preserve"> </w:t>
+            </w:r>
+            <w:proofErr w:type="spellStart"/>
+            <w:r>
+              <w:rPr>
+                <w:rFonts w:asciiTheme="minorHAnsi" w:hAnsiTheme="minorHAnsi"/>
+                <w:sz w:val="20"/>
+                <w:lang w:val="da-DK"/>
+              </w:rPr>
+              <w:t>draft</w:t>
+            </w:r>
+            <w:proofErr w:type="spellEnd"/>
+            <w:r>
+              <w:rPr>
+                <w:rFonts w:asciiTheme="minorHAnsi" w:hAnsiTheme="minorHAnsi"/>
+                <w:sz w:val="20"/>
+                <w:lang w:val="da-DK"/>
+              </w:rPr>
+              <w:t xml:space="preserve"> 3</w:t>
             </w:r>
           </w:p>
         </w:tc>
@@ -452,8 +598,19 @@
                 <w:szCs w:val="22"/>
                 <w:lang w:val="da-DK"/>
               </w:rPr>
-              <w:t>variation added</w:t>
+              <w:t xml:space="preserve">variation </w:t>
             </w:r>
+            <w:proofErr w:type="spellStart"/>
+            <w:r>
+              <w:rPr>
+                <w:rFonts w:asciiTheme="minorHAnsi" w:hAnsiTheme="minorHAnsi"/>
+                <w:sz w:val="20"/>
+                <w:szCs w:val="22"/>
+                <w:lang w:val="da-DK"/>
+              </w:rPr>
+              <w:t>added</w:t>
+            </w:r>
+            <w:proofErr w:type="spellEnd"/>
             <w:r>
               <w:rPr>
                 <w:rFonts w:asciiTheme="minorHAnsi" w:hAnsiTheme="minorHAnsi"/>
@@ -478,6 +635,7 @@
                 <w:lang w:val="da-DK"/>
               </w:rPr>
             </w:pPr>
+            <w:proofErr w:type="spellStart"/>
             <w:r>
               <w:rPr>
                 <w:rFonts w:asciiTheme="minorHAnsi" w:hAnsiTheme="minorHAnsi"/>
@@ -487,6 +645,7 @@
               </w:rPr>
               <w:t>Juyoung</w:t>
             </w:r>
+            <w:proofErr w:type="spellEnd"/>
           </w:p>
         </w:tc>
       </w:tr>
@@ -524,7 +683,15 @@
         <w:t xml:space="preserve">Afgrænsning </w:t>
       </w:r>
       <w:r>
-        <w:t>(Scope)</w:t>
+        <w:t>(</w:t>
+      </w:r>
+      <w:proofErr w:type="spellStart"/>
+      <w:r>
+        <w:t>Scope</w:t>
+      </w:r>
+      <w:proofErr w:type="spellEnd"/>
+      <w:r>
+        <w:t>)</w:t>
       </w:r>
     </w:p>
     <w:p>
@@ -608,7 +775,23 @@
         <w:pStyle w:val="Heading2"/>
       </w:pPr>
       <w:r>
-        <w:t>Primære aktør (Primary Actor)</w:t>
+        <w:t>Primære aktør (</w:t>
+      </w:r>
+      <w:proofErr w:type="spellStart"/>
+      <w:r>
+        <w:t>Primary</w:t>
+      </w:r>
+      <w:proofErr w:type="spellEnd"/>
+      <w:r>
+        <w:t xml:space="preserve"> </w:t>
+      </w:r>
+      <w:proofErr w:type="spellStart"/>
+      <w:r>
+        <w:t>Actor</w:t>
+      </w:r>
+      <w:proofErr w:type="spellEnd"/>
+      <w:r>
+        <w:t>)</w:t>
       </w:r>
     </w:p>
     <w:p>
@@ -650,7 +833,23 @@
         <w:pStyle w:val="Heading2"/>
       </w:pPr>
       <w:r>
-        <w:t>Interessenter og interesser (Stakeholders and Interests)</w:t>
+        <w:t>Interessenter og interesser (</w:t>
+      </w:r>
+      <w:proofErr w:type="spellStart"/>
+      <w:r>
+        <w:t>Stakeholders</w:t>
+      </w:r>
+      <w:proofErr w:type="spellEnd"/>
+      <w:r>
+        <w:t xml:space="preserve"> and </w:t>
+      </w:r>
+      <w:proofErr w:type="spellStart"/>
+      <w:r>
+        <w:t>Interests</w:t>
+      </w:r>
+      <w:proofErr w:type="spellEnd"/>
+      <w:r>
+        <w:t>)</w:t>
       </w:r>
     </w:p>
     <w:p>
@@ -660,11 +859,19 @@
           <w:rFonts w:asciiTheme="minorHAnsi" w:hAnsiTheme="minorHAnsi"/>
         </w:rPr>
       </w:pPr>
-      <w:r>
-        <w:rPr>
-          <w:rFonts w:asciiTheme="minorHAnsi" w:hAnsiTheme="minorHAnsi"/>
-        </w:rPr>
-        <w:t xml:space="preserve">MidtTrafik er interesseret </w:t>
+      <w:proofErr w:type="spellStart"/>
+      <w:r>
+        <w:rPr>
+          <w:rFonts w:asciiTheme="minorHAnsi" w:hAnsiTheme="minorHAnsi"/>
+        </w:rPr>
+        <w:t>MidtTrafik</w:t>
+      </w:r>
+      <w:proofErr w:type="spellEnd"/>
+      <w:r>
+        <w:rPr>
+          <w:rFonts w:asciiTheme="minorHAnsi" w:hAnsiTheme="minorHAnsi"/>
+        </w:rPr>
+        <w:t xml:space="preserve"> er interesseret </w:t>
       </w:r>
       <w:r>
         <w:rPr>
@@ -697,7 +904,15 @@
         <w:pStyle w:val="Heading2"/>
       </w:pPr>
       <w:r>
-        <w:t>Forudsætninger (Preconditions)</w:t>
+        <w:t>Forudsætninger (</w:t>
+      </w:r>
+      <w:proofErr w:type="spellStart"/>
+      <w:r>
+        <w:t>Preconditions</w:t>
+      </w:r>
+      <w:proofErr w:type="spellEnd"/>
+      <w:r>
+        <w:t>)</w:t>
       </w:r>
     </w:p>
     <w:p>
@@ -767,7 +982,27 @@
           <w:szCs w:val="22"/>
           <w:lang w:val="da-DK"/>
         </w:rPr>
-        <w:t>FS-UC3 : Login) er udf</w:t>
+        <w:t>FS-UC</w:t>
+      </w:r>
+      <w:proofErr w:type="gramStart"/>
+      <w:r>
+        <w:rPr>
+          <w:rFonts w:asciiTheme="minorHAnsi" w:hAnsiTheme="minorHAnsi"/>
+          <w:sz w:val="22"/>
+          <w:szCs w:val="22"/>
+          <w:lang w:val="da-DK"/>
+        </w:rPr>
+        <w:t>3 :</w:t>
+      </w:r>
+      <w:proofErr w:type="gramEnd"/>
+      <w:r>
+        <w:rPr>
+          <w:rFonts w:asciiTheme="minorHAnsi" w:hAnsiTheme="minorHAnsi"/>
+          <w:sz w:val="22"/>
+          <w:szCs w:val="22"/>
+          <w:lang w:val="da-DK"/>
+        </w:rPr>
+        <w:t xml:space="preserve"> Login) er udf</w:t>
       </w:r>
       <w:r>
         <w:rPr>
@@ -794,7 +1029,23 @@
         <w:pStyle w:val="Heading2"/>
       </w:pPr>
       <w:r>
-        <w:t>Succesgaranti (Success Guarantee / Postconditions)</w:t>
+        <w:t xml:space="preserve">Succesgaranti (Success </w:t>
+      </w:r>
+      <w:proofErr w:type="spellStart"/>
+      <w:r>
+        <w:t>Guarantee</w:t>
+      </w:r>
+      <w:proofErr w:type="spellEnd"/>
+      <w:r>
+        <w:t xml:space="preserve"> / </w:t>
+      </w:r>
+      <w:proofErr w:type="spellStart"/>
+      <w:r>
+        <w:t>Postconditions</w:t>
+      </w:r>
+      <w:proofErr w:type="spellEnd"/>
+      <w:r>
+        <w:t>)</w:t>
       </w:r>
     </w:p>
     <w:p>
@@ -1469,6 +1720,145 @@
         </w:rPr>
         <w:t>.</w:t>
       </w:r>
+    </w:p>
+    <w:p>
+      <w:pPr>
+        <w:rPr>
+          <w:rFonts w:asciiTheme="minorHAnsi" w:hAnsiTheme="minorHAnsi"/>
+          <w:sz w:val="22"/>
+          <w:lang w:val="da-DK"/>
+        </w:rPr>
+      </w:pPr>
+    </w:p>
+    <w:p>
+      <w:pPr>
+        <w:rPr>
+          <w:rFonts w:asciiTheme="minorHAnsi" w:hAnsiTheme="minorHAnsi"/>
+          <w:sz w:val="22"/>
+          <w:szCs w:val="22"/>
+          <w:lang w:val="da-DK"/>
+        </w:rPr>
+      </w:pPr>
+      <w:r>
+        <w:rPr>
+          <w:rFonts w:asciiTheme="minorHAnsi" w:hAnsiTheme="minorHAnsi"/>
+          <w:sz w:val="22"/>
+          <w:szCs w:val="22"/>
+          <w:lang w:val="da-DK"/>
+        </w:rPr>
+        <w:t>4.c.</w:t>
+      </w:r>
+      <w:r>
+        <w:rPr>
+          <w:rFonts w:asciiTheme="minorHAnsi" w:hAnsiTheme="minorHAnsi"/>
+          <w:sz w:val="22"/>
+          <w:szCs w:val="22"/>
+          <w:lang w:val="da-DK"/>
+        </w:rPr>
+        <w:t xml:space="preserve"> </w:t>
+      </w:r>
+      <w:r>
+        <w:rPr>
+          <w:rFonts w:asciiTheme="minorHAnsi" w:hAnsiTheme="minorHAnsi"/>
+          <w:sz w:val="22"/>
+          <w:szCs w:val="22"/>
+          <w:lang w:val="da-DK"/>
+        </w:rPr>
+        <w:t>Kunden angiver ugyldig dato</w:t>
+      </w:r>
+      <w:r>
+        <w:rPr>
+          <w:rFonts w:asciiTheme="minorHAnsi" w:hAnsiTheme="minorHAnsi"/>
+          <w:sz w:val="22"/>
+          <w:szCs w:val="22"/>
+          <w:lang w:val="da-DK"/>
+        </w:rPr>
+        <w:t>:</w:t>
+      </w:r>
+    </w:p>
+    <w:p>
+      <w:pPr>
+        <w:pStyle w:val="ListParagraph"/>
+        <w:numPr>
+          <w:ilvl w:val="0"/>
+          <w:numId w:val="10"/>
+        </w:numPr>
+        <w:rPr>
+          <w:rFonts w:asciiTheme="minorHAnsi" w:hAnsiTheme="minorHAnsi"/>
+          <w:sz w:val="22"/>
+          <w:szCs w:val="22"/>
+          <w:lang w:val="da-DK"/>
+        </w:rPr>
+      </w:pPr>
+      <w:r>
+        <w:rPr>
+          <w:rFonts w:asciiTheme="minorHAnsi" w:hAnsiTheme="minorHAnsi"/>
+          <w:sz w:val="22"/>
+          <w:szCs w:val="22"/>
+          <w:lang w:val="da-DK"/>
+        </w:rPr>
+        <w:t xml:space="preserve">Systemet oplyser, at </w:t>
+      </w:r>
+      <w:r>
+        <w:rPr>
+          <w:rFonts w:asciiTheme="minorHAnsi" w:hAnsiTheme="minorHAnsi"/>
+          <w:sz w:val="22"/>
+          <w:szCs w:val="22"/>
+          <w:lang w:val="da-DK"/>
+        </w:rPr>
+        <w:t>angivne dato er ugyldig.</w:t>
+      </w:r>
+    </w:p>
+    <w:p>
+      <w:pPr>
+        <w:pStyle w:val="ListParagraph"/>
+        <w:numPr>
+          <w:ilvl w:val="0"/>
+          <w:numId w:val="10"/>
+        </w:numPr>
+        <w:rPr>
+          <w:rFonts w:asciiTheme="minorHAnsi" w:hAnsiTheme="minorHAnsi"/>
+          <w:sz w:val="22"/>
+          <w:szCs w:val="22"/>
+          <w:lang w:val="da-DK"/>
+        </w:rPr>
+      </w:pPr>
+      <w:r>
+        <w:rPr>
+          <w:rFonts w:asciiTheme="minorHAnsi" w:hAnsiTheme="minorHAnsi"/>
+          <w:sz w:val="22"/>
+          <w:szCs w:val="22"/>
+          <w:lang w:val="da-DK"/>
+        </w:rPr>
+        <w:t>Hovedscenariet fortsættes</w:t>
+      </w:r>
+      <w:r>
+        <w:rPr>
+          <w:rFonts w:asciiTheme="minorHAnsi" w:hAnsiTheme="minorHAnsi"/>
+          <w:sz w:val="22"/>
+          <w:szCs w:val="22"/>
+          <w:lang w:val="da-DK"/>
+        </w:rPr>
+        <w:t xml:space="preserve"> fra pkt.4</w:t>
+      </w:r>
+      <w:r>
+        <w:rPr>
+          <w:rFonts w:asciiTheme="minorHAnsi" w:hAnsiTheme="minorHAnsi"/>
+          <w:sz w:val="22"/>
+          <w:szCs w:val="22"/>
+          <w:lang w:val="da-DK"/>
+        </w:rPr>
+        <w:t>.</w:t>
+      </w:r>
+    </w:p>
+    <w:p>
+      <w:pPr>
+        <w:rPr>
+          <w:rFonts w:asciiTheme="minorHAnsi" w:hAnsiTheme="minorHAnsi"/>
+          <w:sz w:val="22"/>
+          <w:lang w:val="da-DK"/>
+        </w:rPr>
+      </w:pPr>
     </w:p>
     <w:p>
       <w:pPr>
@@ -1493,7 +1883,15 @@
         <w:pStyle w:val="Heading2"/>
       </w:pPr>
       <w:r>
-        <w:t>Ikke-funktionelle krav (Special Requirements)</w:t>
+        <w:t xml:space="preserve">Ikke-funktionelle krav (Special </w:t>
+      </w:r>
+      <w:proofErr w:type="spellStart"/>
+      <w:r>
+        <w:t>Requirements</w:t>
+      </w:r>
+      <w:proofErr w:type="spellEnd"/>
+      <w:r>
+        <w:t>)</w:t>
       </w:r>
     </w:p>
     <w:p>
@@ -1664,7 +2062,23 @@
         <w:pStyle w:val="Heading2"/>
       </w:pPr>
       <w:r>
-        <w:t>Hyppighed (Frequency of Occurrence)</w:t>
+        <w:t>Hyppighed (</w:t>
+      </w:r>
+      <w:proofErr w:type="spellStart"/>
+      <w:r>
+        <w:t>Frequency</w:t>
+      </w:r>
+      <w:proofErr w:type="spellEnd"/>
+      <w:r>
+        <w:t xml:space="preserve"> of </w:t>
+      </w:r>
+      <w:proofErr w:type="spellStart"/>
+      <w:r>
+        <w:t>Occurrence</w:t>
+      </w:r>
+      <w:proofErr w:type="spellEnd"/>
+      <w:r>
+        <w:t>)</w:t>
       </w:r>
     </w:p>
     <w:p>
@@ -1724,7 +2138,15 @@
         <w:pStyle w:val="Heading2"/>
       </w:pPr>
       <w:r>
-        <w:t>Diverse (Miscellaneous)</w:t>
+        <w:t>Diverse (</w:t>
+      </w:r>
+      <w:proofErr w:type="spellStart"/>
+      <w:r>
+        <w:t>Miscellaneous</w:t>
+      </w:r>
+      <w:proofErr w:type="spellEnd"/>
+      <w:r>
+        <w:t>)</w:t>
       </w:r>
     </w:p>
     <w:p>
@@ -2038,6 +2460,27 @@
     </w:p>
     <w:p>
       <w:pPr>
+        <w:rPr>
+          <w:rFonts w:asciiTheme="minorHAnsi" w:hAnsiTheme="minorHAnsi"/>
+          <w:color w:val="FF0000"/>
+          <w:sz w:val="22"/>
+          <w:szCs w:val="22"/>
+          <w:lang w:val="da-DK"/>
+        </w:rPr>
+      </w:pPr>
+      <w:r>
+        <w:rPr>
+          <w:rFonts w:asciiTheme="minorHAnsi" w:hAnsiTheme="minorHAnsi"/>
+          <w:color w:val="FF0000"/>
+          <w:sz w:val="22"/>
+          <w:szCs w:val="22"/>
+          <w:lang w:val="da-DK"/>
+        </w:rPr>
+        <w:t>Ugyldig dato består af dato der ligger i datid på det tidspunkt.</w:t>
+      </w:r>
+    </w:p>
+    <w:p>
+      <w:pPr>
         <w:pStyle w:val="BodyA"/>
         <w:rPr>
           <w:rFonts w:asciiTheme="minorHAnsi" w:hAnsiTheme="minorHAnsi"/>
@@ -2056,6 +2499,13 @@
           <w:color w:val="FF0000"/>
         </w:rPr>
         <w:t>, der afhængig af ikke-obligatoriske oplysninger</w:t>
+      </w:r>
+      <w:r>
+        <w:rPr>
+          <w:rFonts w:asciiTheme="minorHAnsi" w:hAnsiTheme="minorHAnsi"/>
+          <w:color w:val="FF0000"/>
+        </w:rPr>
+        <w:t xml:space="preserve"> bruges</w:t>
       </w:r>
       <w:bookmarkStart w:id="0" w:name="_GoBack"/>
       <w:bookmarkEnd w:id="0"/>
@@ -2064,7 +2514,7 @@
           <w:rFonts w:asciiTheme="minorHAnsi" w:hAnsiTheme="minorHAnsi"/>
           <w:color w:val="FF0000"/>
         </w:rPr>
-        <w:t xml:space="preserve"> bruges for beregningen</w:t>
+        <w:t xml:space="preserve"> for beregningen</w:t>
       </w:r>
       <w:r>
         <w:rPr>
@@ -2900,6 +3350,92 @@
     </w:lvl>
   </w:abstractNum>
   <w:abstractNum w:abstractNumId="8" w15:restartNumberingAfterBreak="0">
+    <w:nsid w:val="69B20F38"/>
+    <w:multiLevelType w:val="hybridMultilevel"/>
+    <w:tmpl w:val="23B2CB36"/>
+    <w:lvl w:ilvl="0" w:tplc="0409000F">
+      <w:start w:val="1"/>
+      <w:numFmt w:val="decimal"/>
+      <w:lvlText w:val="%1."/>
+      <w:lvlJc w:val="left"/>
+      <w:pPr>
+        <w:ind w:left="1080" w:hanging="360"/>
+      </w:pPr>
+    </w:lvl>
+    <w:lvl w:ilvl="1" w:tplc="04090019" w:tentative="1">
+      <w:start w:val="1"/>
+      <w:numFmt w:val="lowerLetter"/>
+      <w:lvlText w:val="%2."/>
+      <w:lvlJc w:val="left"/>
+      <w:pPr>
+        <w:ind w:left="1800" w:hanging="360"/>
+      </w:pPr>
+    </w:lvl>
+    <w:lvl w:ilvl="2" w:tplc="0409001B" w:tentative="1">
+      <w:start w:val="1"/>
+      <w:numFmt w:val="lowerRoman"/>
+      <w:lvlText w:val="%3."/>
+      <w:lvlJc w:val="right"/>
+      <w:pPr>
+        <w:ind w:left="2520" w:hanging="180"/>
+      </w:pPr>
+    </w:lvl>
+    <w:lvl w:ilvl="3" w:tplc="0409000F" w:tentative="1">
+      <w:start w:val="1"/>
+      <w:numFmt w:val="decimal"/>
+      <w:lvlText w:val="%4."/>
+      <w:lvlJc w:val="left"/>
+      <w:pPr>
+        <w:ind w:left="3240" w:hanging="360"/>
+      </w:pPr>
+    </w:lvl>
+    <w:lvl w:ilvl="4" w:tplc="04090019" w:tentative="1">
+      <w:start w:val="1"/>
+      <w:numFmt w:val="lowerLetter"/>
+      <w:lvlText w:val="%5."/>
+      <w:lvlJc w:val="left"/>
+      <w:pPr>
+        <w:ind w:left="3960" w:hanging="360"/>
+      </w:pPr>
+    </w:lvl>
+    <w:lvl w:ilvl="5" w:tplc="0409001B" w:tentative="1">
+      <w:start w:val="1"/>
+      <w:numFmt w:val="lowerRoman"/>
+      <w:lvlText w:val="%6."/>
+      <w:lvlJc w:val="right"/>
+      <w:pPr>
+        <w:ind w:left="4680" w:hanging="180"/>
+      </w:pPr>
+    </w:lvl>
+    <w:lvl w:ilvl="6" w:tplc="0409000F" w:tentative="1">
+      <w:start w:val="1"/>
+      <w:numFmt w:val="decimal"/>
+      <w:lvlText w:val="%7."/>
+      <w:lvlJc w:val="left"/>
+      <w:pPr>
+        <w:ind w:left="5400" w:hanging="360"/>
+      </w:pPr>
+    </w:lvl>
+    <w:lvl w:ilvl="7" w:tplc="04090019" w:tentative="1">
+      <w:start w:val="1"/>
+      <w:numFmt w:val="lowerLetter"/>
+      <w:lvlText w:val="%8."/>
+      <w:lvlJc w:val="left"/>
+      <w:pPr>
+        <w:ind w:left="6120" w:hanging="360"/>
+      </w:pPr>
+    </w:lvl>
+    <w:lvl w:ilvl="8" w:tplc="0409001B" w:tentative="1">
+      <w:start w:val="1"/>
+      <w:numFmt w:val="lowerRoman"/>
+      <w:lvlText w:val="%9."/>
+      <w:lvlJc w:val="right"/>
+      <w:pPr>
+        <w:ind w:left="6840" w:hanging="180"/>
+      </w:pPr>
+    </w:lvl>
+  </w:abstractNum>
+  <w:abstractNum w:abstractNumId="9" w15:restartNumberingAfterBreak="0">
     <w:nsid w:val="797544E0"/>
     <w:multiLevelType w:val="hybridMultilevel"/>
     <w:tmpl w:val="B7802882"/>
@@ -2995,7 +3531,7 @@
     <w:abstractNumId w:val="5"/>
   </w:num>
   <w:num w:numId="3">
-    <w:abstractNumId w:val="8"/>
+    <w:abstractNumId w:val="9"/>
   </w:num>
   <w:num w:numId="4">
     <w:abstractNumId w:val="3"/>
@@ -3014,6 +3550,9 @@
   </w:num>
   <w:num w:numId="9">
     <w:abstractNumId w:val="1"/>
+  </w:num>
+  <w:num w:numId="10">
+    <w:abstractNumId w:val="8"/>
   </w:num>
 </w:numbering>
 </file>
@@ -3923,7 +4462,7 @@
 </file>
 
 <file path=customXml/itemProps1.xml><?xml version="1.0" encoding="utf-8"?>
-<ds:datastoreItem xmlns:ds="http://schemas.openxmlformats.org/officeDocument/2006/customXml" ds:itemID="{3FE602EE-D7FE-4BB5-AC7A-44972ABDF2F9}">
+<ds:datastoreItem xmlns:ds="http://schemas.openxmlformats.org/officeDocument/2006/customXml" ds:itemID="{6F39FAB0-7336-4587-8836-A36D65DB19F4}">
   <ds:schemaRefs>
     <ds:schemaRef ds:uri="http://schemas.openxmlformats.org/officeDocument/2006/bibliography"/>
   </ds:schemaRefs>

</xml_diff>

<commit_message>
Implementation exception, util, data mappe with items
</commit_message>
<xml_diff>
--- a/Analysis/UC/FormelUseCase 2 Bestil flextur.docx
+++ b/Analysis/UC/FormelUseCase 2 Bestil flextur.docx
@@ -2478,43 +2478,36 @@
         </w:rPr>
         <w:t>Ugyldig dato består af dato der ligger i datid på det tidspunkt.</w:t>
       </w:r>
-    </w:p>
-    <w:p>
-      <w:pPr>
-        <w:pStyle w:val="BodyA"/>
-        <w:rPr>
-          <w:rFonts w:asciiTheme="minorHAnsi" w:hAnsiTheme="minorHAnsi"/>
-        </w:rPr>
-      </w:pPr>
-      <w:r>
-        <w:rPr>
-          <w:rFonts w:asciiTheme="minorHAnsi" w:hAnsiTheme="minorHAnsi"/>
-          <w:color w:val="FF0000"/>
-        </w:rPr>
-        <w:t>Ekstra tilbehørs pris</w:t>
-      </w:r>
-      <w:r>
-        <w:rPr>
-          <w:rFonts w:asciiTheme="minorHAnsi" w:hAnsiTheme="minorHAnsi"/>
-          <w:color w:val="FF0000"/>
-        </w:rPr>
-        <w:t>, der afhængig af ikke-obligatoriske oplysninger</w:t>
-      </w:r>
-      <w:r>
-        <w:rPr>
-          <w:rFonts w:asciiTheme="minorHAnsi" w:hAnsiTheme="minorHAnsi"/>
-          <w:color w:val="FF0000"/>
-        </w:rPr>
-        <w:t xml:space="preserve"> bruges</w:t>
-      </w:r>
       <w:bookmarkStart w:id="0" w:name="_GoBack"/>
       <w:bookmarkEnd w:id="0"/>
+    </w:p>
+    <w:p>
+      <w:pPr>
+        <w:pStyle w:val="BodyA"/>
+        <w:rPr>
+          <w:rFonts w:asciiTheme="minorHAnsi" w:hAnsiTheme="minorHAnsi"/>
+        </w:rPr>
+      </w:pPr>
       <w:r>
         <w:rPr>
           <w:rFonts w:asciiTheme="minorHAnsi" w:hAnsiTheme="minorHAnsi"/>
           <w:color w:val="FF0000"/>
         </w:rPr>
-        <w:t xml:space="preserve"> for beregningen</w:t>
+        <w:t>Ekstra tilbehørs pris</w:t>
+      </w:r>
+      <w:r>
+        <w:rPr>
+          <w:rFonts w:asciiTheme="minorHAnsi" w:hAnsiTheme="minorHAnsi"/>
+          <w:color w:val="FF0000"/>
+        </w:rPr>
+        <w:t>, der afhængig af ikke-obligatoriske oplysninger</w:t>
+      </w:r>
+      <w:r>
+        <w:rPr>
+          <w:rFonts w:asciiTheme="minorHAnsi" w:hAnsiTheme="minorHAnsi"/>
+          <w:color w:val="FF0000"/>
+        </w:rPr>
+        <w:t xml:space="preserve"> bruges for beregningen</w:t>
       </w:r>
       <w:r>
         <w:rPr>
@@ -4462,7 +4455,7 @@
 </file>
 
 <file path=customXml/itemProps1.xml><?xml version="1.0" encoding="utf-8"?>
-<ds:datastoreItem xmlns:ds="http://schemas.openxmlformats.org/officeDocument/2006/customXml" ds:itemID="{6F39FAB0-7336-4587-8836-A36D65DB19F4}">
+<ds:datastoreItem xmlns:ds="http://schemas.openxmlformats.org/officeDocument/2006/customXml" ds:itemID="{41ADD012-B48C-461C-8CFE-5871B548BBB2}">
   <ds:schemaRefs>
     <ds:schemaRef ds:uri="http://schemas.openxmlformats.org/officeDocument/2006/bibliography"/>
   </ds:schemaRefs>

</xml_diff>

<commit_message>
UC2 Fix -> Kilometer udregnes
</commit_message>
<xml_diff>
--- a/Analysis/UC/FormelUseCase 2 Bestil flextur.docx
+++ b/Analysis/UC/FormelUseCase 2 Bestil flextur.docx
@@ -1,6 +1,6 @@
 
 <file path=word/document.xml><?xml version="1.0" encoding="utf-8"?>
-<w:document xmlns:wpc="http://schemas.microsoft.com/office/word/2010/wordprocessingCanvas" xmlns:cx="http://schemas.microsoft.com/office/drawing/2014/chartex" xmlns:cx1="http://schemas.microsoft.com/office/drawing/2015/9/8/chartex" xmlns:mc="http://schemas.openxmlformats.org/markup-compatibility/2006" xmlns:o="urn:schemas-microsoft-com:office:office" xmlns:r="http://schemas.openxmlformats.org/officeDocument/2006/relationships" xmlns:m="http://schemas.openxmlformats.org/officeDocument/2006/math" xmlns:v="urn:schemas-microsoft-com:vml" xmlns:wp14="http://schemas.microsoft.com/office/word/2010/wordprocessingDrawing" xmlns:wp="http://schemas.openxmlformats.org/drawingml/2006/wordprocessingDrawing" xmlns:w10="urn:schemas-microsoft-com:office:word" xmlns:w="http://schemas.openxmlformats.org/wordprocessingml/2006/main" xmlns:w14="http://schemas.microsoft.com/office/word/2010/wordml" xmlns:w15="http://schemas.microsoft.com/office/word/2012/wordml" xmlns:w16se="http://schemas.microsoft.com/office/word/2015/wordml/symex" xmlns:wpg="http://schemas.microsoft.com/office/word/2010/wordprocessingGroup" xmlns:wpi="http://schemas.microsoft.com/office/word/2010/wordprocessingInk" xmlns:wne="http://schemas.microsoft.com/office/word/2006/wordml" xmlns:wps="http://schemas.microsoft.com/office/word/2010/wordprocessingShape" mc:Ignorable="w14 w15 w16se wp14">
+<w:document xmlns:wpc="http://schemas.microsoft.com/office/word/2010/wordprocessingCanvas" xmlns:mc="http://schemas.openxmlformats.org/markup-compatibility/2006" xmlns:o="urn:schemas-microsoft-com:office:office" xmlns:r="http://schemas.openxmlformats.org/officeDocument/2006/relationships" xmlns:m="http://schemas.openxmlformats.org/officeDocument/2006/math" xmlns:v="urn:schemas-microsoft-com:vml" xmlns:wp14="http://schemas.microsoft.com/office/word/2010/wordprocessingDrawing" xmlns:wp="http://schemas.openxmlformats.org/drawingml/2006/wordprocessingDrawing" xmlns:w10="urn:schemas-microsoft-com:office:word" xmlns:w="http://schemas.openxmlformats.org/wordprocessingml/2006/main" xmlns:w14="http://schemas.microsoft.com/office/word/2010/wordml" xmlns:w15="http://schemas.microsoft.com/office/word/2012/wordml" xmlns:wpg="http://schemas.microsoft.com/office/word/2010/wordprocessingGroup" xmlns:wpi="http://schemas.microsoft.com/office/word/2010/wordprocessingInk" xmlns:wne="http://schemas.microsoft.com/office/word/2006/wordml" xmlns:wps="http://schemas.microsoft.com/office/word/2010/wordprocessingShape" mc:Ignorable="w14 w15 wp14">
   <w:body>
     <w:p>
       <w:pPr>
@@ -37,22 +37,22 @@
     </w:p>
     <w:p>
       <w:pPr>
-        <w:pStyle w:val="Heading1"/>
-      </w:pPr>
-    </w:p>
-    <w:p>
-      <w:pPr>
-        <w:pStyle w:val="Heading1"/>
-      </w:pPr>
-    </w:p>
-    <w:p>
-      <w:pPr>
-        <w:pStyle w:val="Heading1"/>
+        <w:pStyle w:val="Overskrift1"/>
+      </w:pPr>
+    </w:p>
+    <w:p>
+      <w:pPr>
+        <w:pStyle w:val="Overskrift1"/>
+      </w:pPr>
+    </w:p>
+    <w:p>
+      <w:pPr>
+        <w:pStyle w:val="Overskrift1"/>
       </w:pPr>
     </w:p>
     <w:tbl>
       <w:tblPr>
-        <w:tblStyle w:val="TableGrid"/>
+        <w:tblStyle w:val="Tabel-Gitter"/>
         <w:tblpPr w:leftFromText="180" w:rightFromText="180" w:tblpY="624"/>
         <w:tblW w:w="0" w:type="auto"/>
         <w:tblLook w:val="04A0" w:firstRow="1" w:lastRow="0" w:firstColumn="1" w:lastColumn="0" w:noHBand="0" w:noVBand="1"/>
@@ -125,7 +125,6 @@
                 <w:lang w:val="da-DK"/>
               </w:rPr>
             </w:pPr>
-            <w:proofErr w:type="spellStart"/>
             <w:r>
               <w:rPr>
                 <w:rFonts w:asciiTheme="minorHAnsi" w:hAnsiTheme="minorHAnsi"/>
@@ -135,7 +134,6 @@
               </w:rPr>
               <w:t>Description</w:t>
             </w:r>
-            <w:proofErr w:type="spellEnd"/>
           </w:p>
         </w:tc>
         <w:tc>
@@ -177,7 +175,6 @@
                 <w:lang w:val="da-DK"/>
               </w:rPr>
             </w:pPr>
-            <w:proofErr w:type="spellStart"/>
             <w:r>
               <w:rPr>
                 <w:rFonts w:asciiTheme="minorHAnsi" w:hAnsiTheme="minorHAnsi"/>
@@ -185,37 +182,7 @@
                 <w:szCs w:val="22"/>
                 <w:lang w:val="da-DK"/>
               </w:rPr>
-              <w:t>inception</w:t>
-            </w:r>
-            <w:proofErr w:type="spellEnd"/>
-            <w:r>
-              <w:rPr>
-                <w:rFonts w:asciiTheme="minorHAnsi" w:hAnsiTheme="minorHAnsi"/>
-                <w:sz w:val="22"/>
-                <w:szCs w:val="22"/>
-                <w:lang w:val="da-DK"/>
-              </w:rPr>
-              <w:t xml:space="preserve"> </w:t>
-            </w:r>
-            <w:proofErr w:type="spellStart"/>
-            <w:r>
-              <w:rPr>
-                <w:rFonts w:asciiTheme="minorHAnsi" w:hAnsiTheme="minorHAnsi"/>
-                <w:sz w:val="22"/>
-                <w:szCs w:val="22"/>
-                <w:lang w:val="da-DK"/>
-              </w:rPr>
-              <w:t>draft</w:t>
-            </w:r>
-            <w:proofErr w:type="spellEnd"/>
-            <w:r>
-              <w:rPr>
-                <w:rFonts w:asciiTheme="minorHAnsi" w:hAnsiTheme="minorHAnsi"/>
-                <w:sz w:val="22"/>
-                <w:szCs w:val="22"/>
-                <w:lang w:val="da-DK"/>
-              </w:rPr>
-              <w:t xml:space="preserve"> 1</w:t>
+              <w:t>inception draft 1</w:t>
             </w:r>
           </w:p>
         </w:tc>
@@ -272,27 +239,7 @@
                 <w:szCs w:val="22"/>
                 <w:lang w:val="da-DK"/>
               </w:rPr>
-              <w:t xml:space="preserve">First </w:t>
-            </w:r>
-            <w:proofErr w:type="spellStart"/>
-            <w:r>
-              <w:rPr>
-                <w:rFonts w:asciiTheme="minorHAnsi" w:hAnsiTheme="minorHAnsi"/>
-                <w:sz w:val="22"/>
-                <w:szCs w:val="22"/>
-                <w:lang w:val="da-DK"/>
-              </w:rPr>
-              <w:t>draft</w:t>
-            </w:r>
-            <w:proofErr w:type="spellEnd"/>
-            <w:r>
-              <w:rPr>
-                <w:rFonts w:asciiTheme="minorHAnsi" w:hAnsiTheme="minorHAnsi"/>
-                <w:sz w:val="22"/>
-                <w:szCs w:val="22"/>
-                <w:lang w:val="da-DK"/>
-              </w:rPr>
-              <w:t xml:space="preserve"> </w:t>
+              <w:t xml:space="preserve">First draft </w:t>
             </w:r>
             <w:r>
               <w:rPr>
@@ -301,27 +248,7 @@
                 <w:szCs w:val="22"/>
                 <w:lang w:val="da-DK"/>
               </w:rPr>
-              <w:t xml:space="preserve">, alle </w:t>
-            </w:r>
-            <w:proofErr w:type="spellStart"/>
-            <w:r>
-              <w:rPr>
-                <w:rFonts w:asciiTheme="minorHAnsi" w:hAnsiTheme="minorHAnsi"/>
-                <w:sz w:val="22"/>
-                <w:szCs w:val="22"/>
-                <w:lang w:val="da-DK"/>
-              </w:rPr>
-              <w:t>pkt</w:t>
-            </w:r>
-            <w:proofErr w:type="spellEnd"/>
-            <w:r>
-              <w:rPr>
-                <w:rFonts w:asciiTheme="minorHAnsi" w:hAnsiTheme="minorHAnsi"/>
-                <w:sz w:val="22"/>
-                <w:szCs w:val="22"/>
-                <w:lang w:val="da-DK"/>
-              </w:rPr>
-              <w:t xml:space="preserve"> beskrevet : </w:t>
+              <w:t xml:space="preserve">, alle pkt beskrevet : </w:t>
             </w:r>
             <w:r>
               <w:rPr>
@@ -331,20 +258,8 @@
                 <w:szCs w:val="22"/>
                 <w:lang w:val="da-DK"/>
               </w:rPr>
-              <w:t xml:space="preserve">skal matche med </w:t>
+              <w:t>skal matche med mockups</w:t>
             </w:r>
-            <w:proofErr w:type="spellStart"/>
-            <w:r>
-              <w:rPr>
-                <w:rFonts w:asciiTheme="minorHAnsi" w:hAnsiTheme="minorHAnsi"/>
-                <w:color w:val="FF0000"/>
-                <w:sz w:val="22"/>
-                <w:szCs w:val="22"/>
-                <w:lang w:val="da-DK"/>
-              </w:rPr>
-              <w:t>mockups</w:t>
-            </w:r>
-            <w:proofErr w:type="spellEnd"/>
           </w:p>
         </w:tc>
         <w:tc>
@@ -360,7 +275,6 @@
                 <w:lang w:val="da-DK"/>
               </w:rPr>
             </w:pPr>
-            <w:proofErr w:type="spellStart"/>
             <w:r>
               <w:rPr>
                 <w:rFonts w:asciiTheme="minorHAnsi" w:hAnsiTheme="minorHAnsi"/>
@@ -370,7 +284,6 @@
               </w:rPr>
               <w:t>Juyoung</w:t>
             </w:r>
-            <w:proofErr w:type="spellEnd"/>
           </w:p>
         </w:tc>
       </w:tr>
@@ -388,7 +301,6 @@
                 <w:lang w:val="da-DK"/>
               </w:rPr>
             </w:pPr>
-            <w:proofErr w:type="spellStart"/>
             <w:r>
               <w:rPr>
                 <w:rFonts w:asciiTheme="minorHAnsi" w:hAnsiTheme="minorHAnsi"/>
@@ -396,37 +308,7 @@
                 <w:szCs w:val="22"/>
                 <w:lang w:val="da-DK"/>
               </w:rPr>
-              <w:t>inception</w:t>
-            </w:r>
-            <w:proofErr w:type="spellEnd"/>
-            <w:r>
-              <w:rPr>
-                <w:rFonts w:asciiTheme="minorHAnsi" w:hAnsiTheme="minorHAnsi"/>
-                <w:sz w:val="22"/>
-                <w:szCs w:val="22"/>
-                <w:lang w:val="da-DK"/>
-              </w:rPr>
-              <w:t xml:space="preserve"> </w:t>
-            </w:r>
-            <w:proofErr w:type="spellStart"/>
-            <w:r>
-              <w:rPr>
-                <w:rFonts w:asciiTheme="minorHAnsi" w:hAnsiTheme="minorHAnsi"/>
-                <w:sz w:val="22"/>
-                <w:szCs w:val="22"/>
-                <w:lang w:val="da-DK"/>
-              </w:rPr>
-              <w:t>draft</w:t>
-            </w:r>
-            <w:proofErr w:type="spellEnd"/>
-            <w:r>
-              <w:rPr>
-                <w:rFonts w:asciiTheme="minorHAnsi" w:hAnsiTheme="minorHAnsi"/>
-                <w:sz w:val="22"/>
-                <w:szCs w:val="22"/>
-                <w:lang w:val="da-DK"/>
-              </w:rPr>
-              <w:t xml:space="preserve"> 2</w:t>
+              <w:t>inception draft 2</w:t>
             </w:r>
           </w:p>
         </w:tc>
@@ -516,41 +398,13 @@
                 <w:lang w:val="da-DK"/>
               </w:rPr>
             </w:pPr>
-            <w:proofErr w:type="spellStart"/>
             <w:r>
               <w:rPr>
                 <w:rFonts w:asciiTheme="minorHAnsi" w:hAnsiTheme="minorHAnsi"/>
                 <w:sz w:val="20"/>
                 <w:lang w:val="da-DK"/>
               </w:rPr>
-              <w:t>inception</w:t>
-            </w:r>
-            <w:proofErr w:type="spellEnd"/>
-            <w:r>
-              <w:rPr>
-                <w:rFonts w:asciiTheme="minorHAnsi" w:hAnsiTheme="minorHAnsi"/>
-                <w:sz w:val="20"/>
-                <w:lang w:val="da-DK"/>
-              </w:rPr>
-              <w:t xml:space="preserve"> </w:t>
-            </w:r>
-            <w:proofErr w:type="spellStart"/>
-            <w:r>
-              <w:rPr>
-                <w:rFonts w:asciiTheme="minorHAnsi" w:hAnsiTheme="minorHAnsi"/>
-                <w:sz w:val="20"/>
-                <w:lang w:val="da-DK"/>
-              </w:rPr>
-              <w:t>draft</w:t>
-            </w:r>
-            <w:proofErr w:type="spellEnd"/>
-            <w:r>
-              <w:rPr>
-                <w:rFonts w:asciiTheme="minorHAnsi" w:hAnsiTheme="minorHAnsi"/>
-                <w:sz w:val="20"/>
-                <w:lang w:val="da-DK"/>
-              </w:rPr>
-              <w:t xml:space="preserve"> 3</w:t>
+              <w:t>inception draft 3</w:t>
             </w:r>
           </w:p>
         </w:tc>
@@ -598,19 +452,8 @@
                 <w:szCs w:val="22"/>
                 <w:lang w:val="da-DK"/>
               </w:rPr>
-              <w:t xml:space="preserve">variation </w:t>
+              <w:t>variation added</w:t>
             </w:r>
-            <w:proofErr w:type="spellStart"/>
-            <w:r>
-              <w:rPr>
-                <w:rFonts w:asciiTheme="minorHAnsi" w:hAnsiTheme="minorHAnsi"/>
-                <w:sz w:val="20"/>
-                <w:szCs w:val="22"/>
-                <w:lang w:val="da-DK"/>
-              </w:rPr>
-              <w:t>added</w:t>
-            </w:r>
-            <w:proofErr w:type="spellEnd"/>
             <w:r>
               <w:rPr>
                 <w:rFonts w:asciiTheme="minorHAnsi" w:hAnsiTheme="minorHAnsi"/>
@@ -635,7 +478,6 @@
                 <w:lang w:val="da-DK"/>
               </w:rPr>
             </w:pPr>
-            <w:proofErr w:type="spellStart"/>
             <w:r>
               <w:rPr>
                 <w:rFonts w:asciiTheme="minorHAnsi" w:hAnsiTheme="minorHAnsi"/>
@@ -645,7 +487,6 @@
               </w:rPr>
               <w:t>Juyoung</w:t>
             </w:r>
-            <w:proofErr w:type="spellEnd"/>
           </w:p>
         </w:tc>
       </w:tr>
@@ -662,41 +503,13 @@
                 <w:lang w:val="da-DK"/>
               </w:rPr>
             </w:pPr>
-            <w:proofErr w:type="spellStart"/>
             <w:r>
               <w:rPr>
                 <w:rFonts w:asciiTheme="minorHAnsi" w:hAnsiTheme="minorHAnsi"/>
                 <w:sz w:val="20"/>
                 <w:lang w:val="da-DK"/>
               </w:rPr>
-              <w:t>inception</w:t>
-            </w:r>
-            <w:proofErr w:type="spellEnd"/>
-            <w:r>
-              <w:rPr>
-                <w:rFonts w:asciiTheme="minorHAnsi" w:hAnsiTheme="minorHAnsi"/>
-                <w:sz w:val="20"/>
-                <w:lang w:val="da-DK"/>
-              </w:rPr>
-              <w:t xml:space="preserve"> </w:t>
-            </w:r>
-            <w:proofErr w:type="spellStart"/>
-            <w:r>
-              <w:rPr>
-                <w:rFonts w:asciiTheme="minorHAnsi" w:hAnsiTheme="minorHAnsi"/>
-                <w:sz w:val="20"/>
-                <w:lang w:val="da-DK"/>
-              </w:rPr>
-              <w:t>draft</w:t>
-            </w:r>
-            <w:proofErr w:type="spellEnd"/>
-            <w:r>
-              <w:rPr>
-                <w:rFonts w:asciiTheme="minorHAnsi" w:hAnsiTheme="minorHAnsi"/>
-                <w:sz w:val="20"/>
-                <w:lang w:val="da-DK"/>
-              </w:rPr>
-              <w:t xml:space="preserve"> 4</w:t>
+              <w:t>inception draft 4</w:t>
             </w:r>
           </w:p>
         </w:tc>
@@ -744,19 +557,8 @@
                 <w:szCs w:val="22"/>
                 <w:lang w:val="da-DK"/>
               </w:rPr>
-              <w:t xml:space="preserve">forudsætninger, diverse </w:t>
+              <w:t>forudsætninger, diverse added</w:t>
             </w:r>
-            <w:proofErr w:type="spellStart"/>
-            <w:r>
-              <w:rPr>
-                <w:rFonts w:asciiTheme="minorHAnsi" w:hAnsiTheme="minorHAnsi"/>
-                <w:sz w:val="20"/>
-                <w:szCs w:val="22"/>
-                <w:lang w:val="da-DK"/>
-              </w:rPr>
-              <w:t>added</w:t>
-            </w:r>
-            <w:proofErr w:type="spellEnd"/>
           </w:p>
         </w:tc>
         <w:tc>
@@ -772,7 +574,6 @@
                 <w:lang w:val="da-DK"/>
               </w:rPr>
             </w:pPr>
-            <w:proofErr w:type="spellStart"/>
             <w:r>
               <w:rPr>
                 <w:rFonts w:asciiTheme="minorHAnsi" w:hAnsiTheme="minorHAnsi"/>
@@ -782,7 +583,6 @@
               </w:rPr>
               <w:t>Juyoung</w:t>
             </w:r>
-            <w:proofErr w:type="spellEnd"/>
           </w:p>
         </w:tc>
       </w:tr>
@@ -799,41 +599,13 @@
                 <w:lang w:val="da-DK"/>
               </w:rPr>
             </w:pPr>
-            <w:proofErr w:type="spellStart"/>
             <w:r>
               <w:rPr>
                 <w:rFonts w:asciiTheme="minorHAnsi" w:hAnsiTheme="minorHAnsi"/>
                 <w:sz w:val="20"/>
                 <w:lang w:val="da-DK"/>
               </w:rPr>
-              <w:t>elaboration</w:t>
-            </w:r>
-            <w:proofErr w:type="spellEnd"/>
-            <w:r>
-              <w:rPr>
-                <w:rFonts w:asciiTheme="minorHAnsi" w:hAnsiTheme="minorHAnsi"/>
-                <w:sz w:val="20"/>
-                <w:lang w:val="da-DK"/>
-              </w:rPr>
-              <w:t xml:space="preserve"> iteration2 </w:t>
-            </w:r>
-            <w:proofErr w:type="spellStart"/>
-            <w:r>
-              <w:rPr>
-                <w:rFonts w:asciiTheme="minorHAnsi" w:hAnsiTheme="minorHAnsi"/>
-                <w:sz w:val="20"/>
-                <w:lang w:val="da-DK"/>
-              </w:rPr>
-              <w:t>draft</w:t>
-            </w:r>
-            <w:proofErr w:type="spellEnd"/>
-            <w:r>
-              <w:rPr>
-                <w:rFonts w:asciiTheme="minorHAnsi" w:hAnsiTheme="minorHAnsi"/>
-                <w:sz w:val="20"/>
-                <w:lang w:val="da-DK"/>
-              </w:rPr>
-              <w:t xml:space="preserve"> 1</w:t>
+              <w:t>elaboration iteration2 draft 1</w:t>
             </w:r>
           </w:p>
         </w:tc>
@@ -881,38 +653,7 @@
                 <w:szCs w:val="22"/>
                 <w:lang w:val="da-DK"/>
               </w:rPr>
-              <w:t xml:space="preserve">diverse: obligatorisk oplysning – </w:t>
-            </w:r>
-            <w:proofErr w:type="spellStart"/>
-            <w:proofErr w:type="gramStart"/>
-            <w:r>
-              <w:rPr>
-                <w:rFonts w:asciiTheme="minorHAnsi" w:hAnsiTheme="minorHAnsi"/>
-                <w:sz w:val="22"/>
-                <w:szCs w:val="22"/>
-                <w:lang w:val="da-DK"/>
-              </w:rPr>
-              <w:t>added</w:t>
-            </w:r>
-            <w:proofErr w:type="spellEnd"/>
-            <w:r>
-              <w:rPr>
-                <w:rFonts w:asciiTheme="minorHAnsi" w:hAnsiTheme="minorHAnsi"/>
-                <w:sz w:val="22"/>
-                <w:szCs w:val="22"/>
-                <w:lang w:val="da-DK"/>
-              </w:rPr>
-              <w:t xml:space="preserve"> :</w:t>
-            </w:r>
-            <w:proofErr w:type="gramEnd"/>
-            <w:r>
-              <w:rPr>
-                <w:rFonts w:asciiTheme="minorHAnsi" w:hAnsiTheme="minorHAnsi"/>
-                <w:sz w:val="22"/>
-                <w:szCs w:val="22"/>
-                <w:lang w:val="da-DK"/>
-              </w:rPr>
-              <w:t xml:space="preserve"> </w:t>
+              <w:t xml:space="preserve">diverse: obligatorisk oplysning – added : </w:t>
             </w:r>
             <w:r>
               <w:rPr>
@@ -966,7 +707,6 @@
                 <w:lang w:val="da-DK"/>
               </w:rPr>
             </w:pPr>
-            <w:proofErr w:type="spellStart"/>
             <w:r>
               <w:rPr>
                 <w:rFonts w:asciiTheme="minorHAnsi" w:hAnsiTheme="minorHAnsi"/>
@@ -976,42 +716,39 @@
               </w:rPr>
               <w:t>Juyoung</w:t>
             </w:r>
-            <w:proofErr w:type="spellEnd"/>
           </w:p>
         </w:tc>
       </w:tr>
     </w:tbl>
     <w:p>
       <w:pPr>
-        <w:pStyle w:val="Heading1"/>
-      </w:pPr>
-    </w:p>
-    <w:p>
-      <w:pPr>
-        <w:pStyle w:val="Heading1"/>
-      </w:pPr>
-    </w:p>
-    <w:p>
-      <w:pPr>
-        <w:pStyle w:val="Heading1"/>
-      </w:pPr>
-    </w:p>
-    <w:p>
-      <w:pPr>
-        <w:pStyle w:val="Heading1"/>
-      </w:pPr>
-    </w:p>
-    <w:p>
-      <w:pPr>
-        <w:pStyle w:val="Heading1"/>
-      </w:pPr>
-    </w:p>
-    <w:p>
-      <w:pPr>
-        <w:pStyle w:val="Heading1"/>
-      </w:pPr>
-      <w:bookmarkStart w:id="0" w:name="_GoBack"/>
-      <w:bookmarkEnd w:id="0"/>
+        <w:pStyle w:val="Overskrift1"/>
+      </w:pPr>
+    </w:p>
+    <w:p>
+      <w:pPr>
+        <w:pStyle w:val="Overskrift1"/>
+      </w:pPr>
+    </w:p>
+    <w:p>
+      <w:pPr>
+        <w:pStyle w:val="Overskrift1"/>
+      </w:pPr>
+    </w:p>
+    <w:p>
+      <w:pPr>
+        <w:pStyle w:val="Overskrift1"/>
+      </w:pPr>
+    </w:p>
+    <w:p>
+      <w:pPr>
+        <w:pStyle w:val="Overskrift1"/>
+      </w:pPr>
+    </w:p>
+    <w:p>
+      <w:pPr>
+        <w:pStyle w:val="Overskrift1"/>
+      </w:pPr>
       <w:r>
         <w:t>SF-</w:t>
       </w:r>
@@ -1030,21 +767,259 @@
     </w:p>
     <w:p>
       <w:pPr>
-        <w:pStyle w:val="Heading2"/>
+        <w:pStyle w:val="Overskrift2"/>
       </w:pPr>
       <w:r>
         <w:t xml:space="preserve">Afgrænsning </w:t>
       </w:r>
       <w:r>
+        <w:t>(Scope)</w:t>
+      </w:r>
+    </w:p>
+    <w:p>
+      <w:pPr>
+        <w:pStyle w:val="BodyA"/>
+        <w:rPr>
+          <w:rFonts w:asciiTheme="minorHAnsi" w:hAnsiTheme="minorHAnsi"/>
+        </w:rPr>
+      </w:pPr>
+      <w:r>
+        <w:rPr>
+          <w:rFonts w:asciiTheme="minorHAnsi" w:hAnsiTheme="minorHAnsi"/>
+        </w:rPr>
+        <w:t xml:space="preserve">Systemet </w:t>
+      </w:r>
+      <w:r>
+        <w:rPr>
+          <w:rFonts w:asciiTheme="minorHAnsi" w:hAnsiTheme="minorHAnsi"/>
+        </w:rPr>
+        <w:t xml:space="preserve">er </w:t>
+      </w:r>
+      <w:r>
+        <w:rPr>
+          <w:rFonts w:asciiTheme="minorHAnsi" w:hAnsiTheme="minorHAnsi"/>
+        </w:rPr>
+        <w:t xml:space="preserve">under </w:t>
+      </w:r>
+      <w:r>
+        <w:rPr>
+          <w:rFonts w:asciiTheme="minorHAnsi" w:hAnsiTheme="minorHAnsi"/>
+        </w:rPr>
+        <w:t>ud</w:t>
+      </w:r>
+      <w:r>
+        <w:rPr>
+          <w:rFonts w:asciiTheme="minorHAnsi" w:hAnsiTheme="minorHAnsi"/>
+        </w:rPr>
+        <w:t>vikling</w:t>
+      </w:r>
+    </w:p>
+    <w:p>
+      <w:pPr>
+        <w:pStyle w:val="BodyA"/>
+        <w:rPr>
+          <w:rFonts w:asciiTheme="minorHAnsi" w:hAnsiTheme="minorHAnsi"/>
+        </w:rPr>
+      </w:pPr>
+    </w:p>
+    <w:p>
+      <w:pPr>
+        <w:pStyle w:val="Overskrift2"/>
+      </w:pPr>
+      <w:r>
+        <w:t>Niveau (Level)</w:t>
+      </w:r>
+    </w:p>
+    <w:p>
+      <w:pPr>
+        <w:pStyle w:val="BodyA"/>
+        <w:rPr>
+          <w:rFonts w:asciiTheme="minorHAnsi" w:hAnsiTheme="minorHAnsi"/>
+        </w:rPr>
+      </w:pPr>
+      <w:r>
+        <w:rPr>
+          <w:rFonts w:asciiTheme="minorHAnsi" w:hAnsiTheme="minorHAnsi"/>
+        </w:rPr>
+        <w:t>Brugermål</w:t>
+      </w:r>
+    </w:p>
+    <w:p>
+      <w:pPr>
+        <w:pStyle w:val="BodyA"/>
+        <w:rPr>
+          <w:rFonts w:asciiTheme="minorHAnsi" w:hAnsiTheme="minorHAnsi"/>
+        </w:rPr>
+      </w:pPr>
+    </w:p>
+    <w:p>
+      <w:pPr>
+        <w:pStyle w:val="Overskrift2"/>
+      </w:pPr>
+      <w:r>
+        <w:t>Primære aktør (Primary Actor)</w:t>
+      </w:r>
+    </w:p>
+    <w:p>
+      <w:pPr>
+        <w:pStyle w:val="BodyA"/>
+        <w:rPr>
+          <w:rFonts w:asciiTheme="minorHAnsi" w:hAnsiTheme="minorHAnsi"/>
+        </w:rPr>
+      </w:pPr>
+      <w:r>
+        <w:rPr>
+          <w:rFonts w:asciiTheme="minorHAnsi" w:hAnsiTheme="minorHAnsi"/>
+        </w:rPr>
+        <w:t>K</w:t>
+      </w:r>
+      <w:r>
+        <w:rPr>
+          <w:rFonts w:asciiTheme="minorHAnsi" w:hAnsiTheme="minorHAnsi"/>
+        </w:rPr>
+        <w:t>un</w:t>
+      </w:r>
+      <w:r>
+        <w:rPr>
+          <w:rFonts w:asciiTheme="minorHAnsi" w:hAnsiTheme="minorHAnsi"/>
+        </w:rPr>
+        <w:t>de</w:t>
+      </w:r>
+    </w:p>
+    <w:p>
+      <w:pPr>
+        <w:pStyle w:val="BodyA"/>
+        <w:rPr>
+          <w:rFonts w:asciiTheme="minorHAnsi" w:hAnsiTheme="minorHAnsi"/>
+        </w:rPr>
+      </w:pPr>
+    </w:p>
+    <w:p>
+      <w:pPr>
+        <w:pStyle w:val="Overskrift2"/>
+      </w:pPr>
+      <w:r>
+        <w:t>Interessenter og interesser (Stakeholders and Interests)</w:t>
+      </w:r>
+    </w:p>
+    <w:p>
+      <w:pPr>
+        <w:pStyle w:val="BodyA"/>
+        <w:rPr>
+          <w:rFonts w:asciiTheme="minorHAnsi" w:hAnsiTheme="minorHAnsi"/>
+        </w:rPr>
+      </w:pPr>
+      <w:r>
+        <w:rPr>
+          <w:rFonts w:asciiTheme="minorHAnsi" w:hAnsiTheme="minorHAnsi"/>
+        </w:rPr>
+        <w:t xml:space="preserve">MidtTrafik er interesseret </w:t>
+      </w:r>
+      <w:r>
+        <w:rPr>
+          <w:rFonts w:asciiTheme="minorHAnsi" w:hAnsiTheme="minorHAnsi"/>
+        </w:rPr>
+        <w:t>i, at processen foregår hurtigt og effektivt.</w:t>
+      </w:r>
+    </w:p>
+    <w:p>
+      <w:pPr>
+        <w:pStyle w:val="BodyA"/>
+        <w:rPr>
+          <w:rFonts w:asciiTheme="minorHAnsi" w:hAnsiTheme="minorHAnsi"/>
+        </w:rPr>
+      </w:pPr>
+      <w:r>
+        <w:rPr>
+          <w:rFonts w:asciiTheme="minorHAnsi" w:hAnsiTheme="minorHAnsi"/>
+        </w:rPr>
+        <w:t>En kunde (primære aktør) er interesseret i, at systemet er brugervenligt.</w:t>
+      </w:r>
+    </w:p>
+    <w:p>
+      <w:pPr>
+        <w:pStyle w:val="BodyA"/>
+      </w:pPr>
+    </w:p>
+    <w:p>
+      <w:pPr>
+        <w:pStyle w:val="Overskrift2"/>
+      </w:pPr>
+      <w:r>
+        <w:t>Forudsætninger (Preconditions)</w:t>
+      </w:r>
+    </w:p>
+    <w:p>
+      <w:pPr>
+        <w:rPr>
+          <w:rFonts w:asciiTheme="minorHAnsi" w:hAnsiTheme="minorHAnsi"/>
+          <w:sz w:val="22"/>
+          <w:szCs w:val="22"/>
+          <w:lang w:val="da-DK"/>
+        </w:rPr>
+      </w:pPr>
+      <w:r>
+        <w:rPr>
+          <w:rFonts w:asciiTheme="minorHAnsi" w:eastAsia="Calibri" w:hAnsiTheme="minorHAnsi" w:cs="Calibri"/>
+          <w:sz w:val="22"/>
+          <w:szCs w:val="22"/>
+          <w:lang w:val="da-DK"/>
+        </w:rPr>
+        <w:t>Login</w:t>
+      </w:r>
+      <w:r>
+        <w:rPr>
+          <w:rFonts w:asciiTheme="minorHAnsi" w:eastAsia="Calibri" w:hAnsiTheme="minorHAnsi" w:cs="Calibri"/>
+          <w:sz w:val="22"/>
+          <w:szCs w:val="22"/>
+          <w:lang w:val="da-DK"/>
+        </w:rPr>
+        <w:t xml:space="preserve"> </w:t>
+      </w:r>
+      <w:r>
+        <w:rPr>
+          <w:rFonts w:asciiTheme="minorHAnsi" w:eastAsia="Calibri" w:hAnsiTheme="minorHAnsi" w:cs="Calibri"/>
+          <w:sz w:val="22"/>
+          <w:szCs w:val="22"/>
+          <w:lang w:val="da-DK"/>
+        </w:rPr>
         <w:t>(</w:t>
       </w:r>
-      <w:proofErr w:type="spellStart"/>
-      <w:r>
-        <w:t>Scope</w:t>
-      </w:r>
-      <w:proofErr w:type="spellEnd"/>
-      <w:r>
-        <w:t>)</w:t>
+      <w:r>
+        <w:rPr>
+          <w:rFonts w:asciiTheme="minorHAnsi" w:hAnsiTheme="minorHAnsi"/>
+          <w:sz w:val="22"/>
+          <w:szCs w:val="22"/>
+          <w:lang w:val="da-DK"/>
+        </w:rPr>
+        <w:t>FS-UC3 : Login) er udf</w:t>
+      </w:r>
+      <w:r>
+        <w:rPr>
+          <w:rFonts w:asciiTheme="minorHAnsi" w:hAnsiTheme="minorHAnsi"/>
+          <w:sz w:val="22"/>
+          <w:szCs w:val="22"/>
+          <w:lang w:val="da-DK"/>
+        </w:rPr>
+        <w:t>ørt.</w:t>
+      </w:r>
+    </w:p>
+    <w:p>
+      <w:pPr>
+        <w:rPr>
+          <w:rFonts w:asciiTheme="minorHAnsi" w:hAnsiTheme="minorHAnsi"/>
+          <w:sz w:val="22"/>
+          <w:szCs w:val="22"/>
+          <w:lang w:val="da-DK"/>
+        </w:rPr>
+      </w:pPr>
+    </w:p>
+    <w:p>
+      <w:pPr>
+        <w:pStyle w:val="Overskrift2"/>
+      </w:pPr>
+      <w:r>
+        <w:t>Succesgaranti (Success Guarantee / Postconditions)</w:t>
       </w:r>
     </w:p>
     <w:p>
@@ -1052,383 +1027,53 @@
         <w:pStyle w:val="BodyA"/>
         <w:rPr>
           <w:rFonts w:asciiTheme="minorHAnsi" w:hAnsiTheme="minorHAnsi"/>
-        </w:rPr>
-      </w:pPr>
-      <w:r>
-        <w:rPr>
-          <w:rFonts w:asciiTheme="minorHAnsi" w:hAnsiTheme="minorHAnsi"/>
-        </w:rPr>
-        <w:t xml:space="preserve">Systemet </w:t>
-      </w:r>
-      <w:r>
-        <w:rPr>
-          <w:rFonts w:asciiTheme="minorHAnsi" w:hAnsiTheme="minorHAnsi"/>
-        </w:rPr>
-        <w:t xml:space="preserve">er </w:t>
-      </w:r>
-      <w:r>
-        <w:rPr>
-          <w:rFonts w:asciiTheme="minorHAnsi" w:hAnsiTheme="minorHAnsi"/>
-        </w:rPr>
-        <w:t xml:space="preserve">under </w:t>
-      </w:r>
-      <w:r>
-        <w:rPr>
-          <w:rFonts w:asciiTheme="minorHAnsi" w:hAnsiTheme="minorHAnsi"/>
-        </w:rPr>
-        <w:t>ud</w:t>
-      </w:r>
-      <w:r>
-        <w:rPr>
-          <w:rFonts w:asciiTheme="minorHAnsi" w:hAnsiTheme="minorHAnsi"/>
-        </w:rPr>
-        <w:t>vikling</w:t>
+          <w:color w:val="auto"/>
+        </w:rPr>
+      </w:pPr>
+      <w:r>
+        <w:rPr>
+          <w:rFonts w:asciiTheme="minorHAnsi" w:hAnsiTheme="minorHAnsi"/>
+          <w:color w:val="auto"/>
+        </w:rPr>
+        <w:t>Kunde</w:t>
+      </w:r>
+      <w:r>
+        <w:rPr>
+          <w:rFonts w:asciiTheme="minorHAnsi" w:hAnsiTheme="minorHAnsi"/>
+          <w:color w:val="auto"/>
+        </w:rPr>
+        <w:t>n</w:t>
+      </w:r>
+      <w:r>
+        <w:rPr>
+          <w:rFonts w:asciiTheme="minorHAnsi" w:hAnsiTheme="minorHAnsi"/>
+          <w:color w:val="auto"/>
+        </w:rPr>
+        <w:t xml:space="preserve"> præsenteres for </w:t>
+      </w:r>
+      <w:r>
+        <w:rPr>
+          <w:rFonts w:asciiTheme="minorHAnsi" w:hAnsiTheme="minorHAnsi"/>
+          <w:color w:val="auto"/>
+        </w:rPr>
+        <w:t xml:space="preserve">en kvittering der bekræfter </w:t>
+      </w:r>
+      <w:r>
+        <w:rPr>
+          <w:rFonts w:asciiTheme="minorHAnsi" w:hAnsiTheme="minorHAnsi"/>
+          <w:color w:val="auto"/>
+        </w:rPr>
+        <w:t>at bestillingen af flextur er udført.</w:t>
       </w:r>
     </w:p>
     <w:p>
       <w:pPr>
         <w:pStyle w:val="BodyA"/>
-        <w:rPr>
-          <w:rFonts w:asciiTheme="minorHAnsi" w:hAnsiTheme="minorHAnsi"/>
-        </w:rPr>
-      </w:pPr>
-    </w:p>
-    <w:p>
-      <w:pPr>
-        <w:pStyle w:val="Heading2"/>
-      </w:pPr>
-      <w:r>
-        <w:t>Niveau (Level)</w:t>
-      </w:r>
-    </w:p>
-    <w:p>
-      <w:pPr>
-        <w:pStyle w:val="BodyA"/>
-        <w:rPr>
-          <w:rFonts w:asciiTheme="minorHAnsi" w:hAnsiTheme="minorHAnsi"/>
-        </w:rPr>
-      </w:pPr>
-      <w:r>
-        <w:rPr>
-          <w:rFonts w:asciiTheme="minorHAnsi" w:hAnsiTheme="minorHAnsi"/>
-        </w:rPr>
-        <w:t>Brugermål</w:t>
-      </w:r>
-    </w:p>
-    <w:p>
-      <w:pPr>
-        <w:pStyle w:val="BodyA"/>
-        <w:rPr>
-          <w:rFonts w:asciiTheme="minorHAnsi" w:hAnsiTheme="minorHAnsi"/>
-        </w:rPr>
-      </w:pPr>
-    </w:p>
-    <w:p>
-      <w:pPr>
-        <w:pStyle w:val="Heading2"/>
-      </w:pPr>
-      <w:r>
-        <w:t>Primære aktør (</w:t>
-      </w:r>
-      <w:proofErr w:type="spellStart"/>
-      <w:r>
-        <w:t>Primary</w:t>
-      </w:r>
-      <w:proofErr w:type="spellEnd"/>
-      <w:r>
-        <w:t xml:space="preserve"> </w:t>
-      </w:r>
-      <w:proofErr w:type="spellStart"/>
-      <w:r>
-        <w:t>Actor</w:t>
-      </w:r>
-      <w:proofErr w:type="spellEnd"/>
-      <w:r>
-        <w:t>)</w:t>
-      </w:r>
-    </w:p>
-    <w:p>
-      <w:pPr>
-        <w:pStyle w:val="BodyA"/>
-        <w:rPr>
-          <w:rFonts w:asciiTheme="minorHAnsi" w:hAnsiTheme="minorHAnsi"/>
-        </w:rPr>
-      </w:pPr>
-      <w:r>
-        <w:rPr>
-          <w:rFonts w:asciiTheme="minorHAnsi" w:hAnsiTheme="minorHAnsi"/>
-        </w:rPr>
-        <w:t>K</w:t>
-      </w:r>
-      <w:r>
-        <w:rPr>
-          <w:rFonts w:asciiTheme="minorHAnsi" w:hAnsiTheme="minorHAnsi"/>
-        </w:rPr>
-        <w:t>un</w:t>
-      </w:r>
-      <w:r>
-        <w:rPr>
-          <w:rFonts w:asciiTheme="minorHAnsi" w:hAnsiTheme="minorHAnsi"/>
-        </w:rPr>
-        <w:t>de</w:t>
-      </w:r>
-    </w:p>
-    <w:p>
-      <w:pPr>
-        <w:pStyle w:val="BodyA"/>
-        <w:rPr>
-          <w:rFonts w:asciiTheme="minorHAnsi" w:hAnsiTheme="minorHAnsi"/>
-        </w:rPr>
-      </w:pPr>
-    </w:p>
-    <w:p>
-      <w:pPr>
-        <w:pStyle w:val="Heading2"/>
-      </w:pPr>
-      <w:r>
-        <w:t>Interessenter og interesser (</w:t>
-      </w:r>
-      <w:proofErr w:type="spellStart"/>
-      <w:r>
-        <w:t>Stakeholders</w:t>
-      </w:r>
-      <w:proofErr w:type="spellEnd"/>
-      <w:r>
-        <w:t xml:space="preserve"> and </w:t>
-      </w:r>
-      <w:proofErr w:type="spellStart"/>
-      <w:r>
-        <w:t>Interests</w:t>
-      </w:r>
-      <w:proofErr w:type="spellEnd"/>
-      <w:r>
-        <w:t>)</w:t>
-      </w:r>
-    </w:p>
-    <w:p>
-      <w:pPr>
-        <w:pStyle w:val="BodyA"/>
-        <w:rPr>
-          <w:rFonts w:asciiTheme="minorHAnsi" w:hAnsiTheme="minorHAnsi"/>
-        </w:rPr>
-      </w:pPr>
-      <w:proofErr w:type="spellStart"/>
-      <w:r>
-        <w:rPr>
-          <w:rFonts w:asciiTheme="minorHAnsi" w:hAnsiTheme="minorHAnsi"/>
-        </w:rPr>
-        <w:t>MidtTrafik</w:t>
-      </w:r>
-      <w:proofErr w:type="spellEnd"/>
-      <w:r>
-        <w:rPr>
-          <w:rFonts w:asciiTheme="minorHAnsi" w:hAnsiTheme="minorHAnsi"/>
-        </w:rPr>
-        <w:t xml:space="preserve"> er interesseret </w:t>
-      </w:r>
-      <w:r>
-        <w:rPr>
-          <w:rFonts w:asciiTheme="minorHAnsi" w:hAnsiTheme="minorHAnsi"/>
-        </w:rPr>
-        <w:t>i, at processen foregår hurtigt og effektivt.</w:t>
-      </w:r>
-    </w:p>
-    <w:p>
-      <w:pPr>
-        <w:pStyle w:val="BodyA"/>
-        <w:rPr>
-          <w:rFonts w:asciiTheme="minorHAnsi" w:hAnsiTheme="minorHAnsi"/>
-        </w:rPr>
-      </w:pPr>
-      <w:r>
-        <w:rPr>
-          <w:rFonts w:asciiTheme="minorHAnsi" w:hAnsiTheme="minorHAnsi"/>
-        </w:rPr>
-        <w:t>En kunde (primære aktør) er interesseret i, at systemet er brugervenligt.</w:t>
-      </w:r>
-    </w:p>
-    <w:p>
-      <w:pPr>
-        <w:pStyle w:val="BodyA"/>
-      </w:pPr>
-    </w:p>
-    <w:p>
-      <w:pPr>
-        <w:pStyle w:val="Heading2"/>
-      </w:pPr>
-      <w:r>
-        <w:t>Forudsætninger (</w:t>
-      </w:r>
-      <w:proofErr w:type="spellStart"/>
-      <w:r>
-        <w:t>Preconditions</w:t>
-      </w:r>
-      <w:proofErr w:type="spellEnd"/>
-      <w:r>
-        <w:t>)</w:t>
-      </w:r>
-    </w:p>
-    <w:p>
-      <w:pPr>
-        <w:rPr>
-          <w:rFonts w:asciiTheme="minorHAnsi" w:hAnsiTheme="minorHAnsi"/>
-          <w:sz w:val="22"/>
-          <w:szCs w:val="22"/>
-          <w:lang w:val="da-DK"/>
-        </w:rPr>
-      </w:pPr>
-      <w:r>
-        <w:rPr>
-          <w:rFonts w:asciiTheme="minorHAnsi" w:eastAsia="Calibri" w:hAnsiTheme="minorHAnsi" w:cs="Calibri"/>
-          <w:sz w:val="22"/>
-          <w:szCs w:val="22"/>
-          <w:lang w:val="da-DK"/>
-        </w:rPr>
-        <w:t>Login</w:t>
-      </w:r>
-      <w:r>
-        <w:rPr>
-          <w:rFonts w:asciiTheme="minorHAnsi" w:eastAsia="Calibri" w:hAnsiTheme="minorHAnsi" w:cs="Calibri"/>
-          <w:sz w:val="22"/>
-          <w:szCs w:val="22"/>
-          <w:lang w:val="da-DK"/>
-        </w:rPr>
-        <w:t xml:space="preserve"> </w:t>
-      </w:r>
-      <w:r>
-        <w:rPr>
-          <w:rFonts w:asciiTheme="minorHAnsi" w:eastAsia="Calibri" w:hAnsiTheme="minorHAnsi" w:cs="Calibri"/>
-          <w:sz w:val="22"/>
-          <w:szCs w:val="22"/>
-          <w:lang w:val="da-DK"/>
-        </w:rPr>
-        <w:t>(</w:t>
-      </w:r>
-      <w:r>
-        <w:rPr>
-          <w:rFonts w:asciiTheme="minorHAnsi" w:hAnsiTheme="minorHAnsi"/>
-          <w:sz w:val="22"/>
-          <w:szCs w:val="22"/>
-          <w:lang w:val="da-DK"/>
-        </w:rPr>
-        <w:t>FS-UC</w:t>
-      </w:r>
-      <w:proofErr w:type="gramStart"/>
-      <w:r>
-        <w:rPr>
-          <w:rFonts w:asciiTheme="minorHAnsi" w:hAnsiTheme="minorHAnsi"/>
-          <w:sz w:val="22"/>
-          <w:szCs w:val="22"/>
-          <w:lang w:val="da-DK"/>
-        </w:rPr>
-        <w:t>3 :</w:t>
-      </w:r>
-      <w:proofErr w:type="gramEnd"/>
-      <w:r>
-        <w:rPr>
-          <w:rFonts w:asciiTheme="minorHAnsi" w:hAnsiTheme="minorHAnsi"/>
-          <w:sz w:val="22"/>
-          <w:szCs w:val="22"/>
-          <w:lang w:val="da-DK"/>
-        </w:rPr>
-        <w:t xml:space="preserve"> Login) er udf</w:t>
-      </w:r>
-      <w:r>
-        <w:rPr>
-          <w:rFonts w:asciiTheme="minorHAnsi" w:hAnsiTheme="minorHAnsi"/>
-          <w:sz w:val="22"/>
-          <w:szCs w:val="22"/>
-          <w:lang w:val="da-DK"/>
-        </w:rPr>
-        <w:t>ørt.</w:t>
-      </w:r>
-    </w:p>
-    <w:p>
-      <w:pPr>
-        <w:rPr>
-          <w:rFonts w:asciiTheme="minorHAnsi" w:hAnsiTheme="minorHAnsi"/>
-          <w:sz w:val="22"/>
-          <w:szCs w:val="22"/>
-          <w:lang w:val="da-DK"/>
-        </w:rPr>
-      </w:pPr>
-    </w:p>
-    <w:p>
-      <w:pPr>
-        <w:pStyle w:val="Heading2"/>
-      </w:pPr>
-      <w:r>
-        <w:t xml:space="preserve">Succesgaranti (Success </w:t>
-      </w:r>
-      <w:proofErr w:type="spellStart"/>
-      <w:r>
-        <w:t>Guarantee</w:t>
-      </w:r>
-      <w:proofErr w:type="spellEnd"/>
-      <w:r>
-        <w:t xml:space="preserve"> / </w:t>
-      </w:r>
-      <w:proofErr w:type="spellStart"/>
-      <w:r>
-        <w:t>Postconditions</w:t>
-      </w:r>
-      <w:proofErr w:type="spellEnd"/>
-      <w:r>
-        <w:t>)</w:t>
-      </w:r>
-    </w:p>
-    <w:p>
-      <w:pPr>
-        <w:pStyle w:val="BodyA"/>
-        <w:rPr>
-          <w:rFonts w:asciiTheme="minorHAnsi" w:hAnsiTheme="minorHAnsi"/>
-          <w:color w:val="auto"/>
-        </w:rPr>
-      </w:pPr>
-      <w:r>
-        <w:rPr>
-          <w:rFonts w:asciiTheme="minorHAnsi" w:hAnsiTheme="minorHAnsi"/>
-          <w:color w:val="auto"/>
-        </w:rPr>
-        <w:t>Kunde</w:t>
-      </w:r>
-      <w:r>
-        <w:rPr>
-          <w:rFonts w:asciiTheme="minorHAnsi" w:hAnsiTheme="minorHAnsi"/>
-          <w:color w:val="auto"/>
-        </w:rPr>
-        <w:t>n</w:t>
-      </w:r>
-      <w:r>
-        <w:rPr>
-          <w:rFonts w:asciiTheme="minorHAnsi" w:hAnsiTheme="minorHAnsi"/>
-          <w:color w:val="auto"/>
-        </w:rPr>
-        <w:t xml:space="preserve"> præsenteres for </w:t>
-      </w:r>
-      <w:r>
-        <w:rPr>
-          <w:rFonts w:asciiTheme="minorHAnsi" w:hAnsiTheme="minorHAnsi"/>
-          <w:color w:val="auto"/>
-        </w:rPr>
-        <w:t xml:space="preserve">en kvittering der bekræfter </w:t>
-      </w:r>
-      <w:r>
-        <w:rPr>
-          <w:rFonts w:asciiTheme="minorHAnsi" w:hAnsiTheme="minorHAnsi"/>
-          <w:color w:val="auto"/>
-        </w:rPr>
-        <w:t>at bestillingen af flextur er udført.</w:t>
-      </w:r>
-    </w:p>
-    <w:p>
-      <w:pPr>
-        <w:pStyle w:val="BodyA"/>
-      </w:pPr>
-    </w:p>
-    <w:p>
-      <w:pPr>
-        <w:pStyle w:val="Heading2"/>
+      </w:pPr>
+    </w:p>
+    <w:p>
+      <w:pPr>
+        <w:pStyle w:val="Overskrift2"/>
         <w:rPr>
           <w:rFonts w:ascii="Arial Unicode MS" w:hAnsi="Arial Unicode MS"/>
         </w:rPr>
@@ -1484,7 +1129,7 @@
     </w:p>
     <w:p>
       <w:pPr>
-        <w:pStyle w:val="ListParagraph"/>
+        <w:pStyle w:val="Listeafsnit"/>
         <w:numPr>
           <w:ilvl w:val="0"/>
           <w:numId w:val="3"/>
@@ -1508,7 +1153,7 @@
     </w:p>
     <w:p>
       <w:pPr>
-        <w:pStyle w:val="ListParagraph"/>
+        <w:pStyle w:val="Listeafsnit"/>
         <w:numPr>
           <w:ilvl w:val="0"/>
           <w:numId w:val="3"/>
@@ -1532,7 +1177,7 @@
     </w:p>
     <w:p>
       <w:pPr>
-        <w:pStyle w:val="ListParagraph"/>
+        <w:pStyle w:val="Listeafsnit"/>
         <w:numPr>
           <w:ilvl w:val="0"/>
           <w:numId w:val="3"/>
@@ -1556,7 +1201,7 @@
     </w:p>
     <w:p>
       <w:pPr>
-        <w:pStyle w:val="ListParagraph"/>
+        <w:pStyle w:val="Listeafsnit"/>
         <w:numPr>
           <w:ilvl w:val="0"/>
           <w:numId w:val="3"/>
@@ -1580,7 +1225,7 @@
     </w:p>
     <w:p>
       <w:pPr>
-        <w:pStyle w:val="ListParagraph"/>
+        <w:pStyle w:val="Listeafsnit"/>
         <w:numPr>
           <w:ilvl w:val="0"/>
           <w:numId w:val="3"/>
@@ -1604,7 +1249,7 @@
     </w:p>
     <w:p>
       <w:pPr>
-        <w:pStyle w:val="ListParagraph"/>
+        <w:pStyle w:val="Listeafsnit"/>
         <w:numPr>
           <w:ilvl w:val="0"/>
           <w:numId w:val="3"/>
@@ -1628,7 +1273,7 @@
     </w:p>
     <w:p>
       <w:pPr>
-        <w:pStyle w:val="ListParagraph"/>
+        <w:pStyle w:val="Listeafsnit"/>
         <w:numPr>
           <w:ilvl w:val="0"/>
           <w:numId w:val="3"/>
@@ -1653,7 +1298,7 @@
     </w:p>
     <w:p>
       <w:pPr>
-        <w:pStyle w:val="ListParagraph"/>
+        <w:pStyle w:val="Listeafsnit"/>
         <w:numPr>
           <w:ilvl w:val="0"/>
           <w:numId w:val="3"/>
@@ -1677,7 +1322,7 @@
     </w:p>
     <w:p>
       <w:pPr>
-        <w:pStyle w:val="ListParagraph"/>
+        <w:pStyle w:val="Listeafsnit"/>
         <w:numPr>
           <w:ilvl w:val="0"/>
           <w:numId w:val="3"/>
@@ -1720,7 +1365,7 @@
     </w:p>
     <w:p>
       <w:pPr>
-        <w:pStyle w:val="Heading2"/>
+        <w:pStyle w:val="Overskrift2"/>
       </w:pPr>
       <w:r>
         <w:t>Variationer (Extensions)</w:t>
@@ -1856,7 +1501,7 @@
     </w:p>
     <w:p>
       <w:pPr>
-        <w:pStyle w:val="ListParagraph"/>
+        <w:pStyle w:val="Listeafsnit"/>
         <w:numPr>
           <w:ilvl w:val="0"/>
           <w:numId w:val="5"/>
@@ -1898,7 +1543,7 @@
     </w:p>
     <w:p>
       <w:pPr>
-        <w:pStyle w:val="ListParagraph"/>
+        <w:pStyle w:val="Listeafsnit"/>
         <w:numPr>
           <w:ilvl w:val="0"/>
           <w:numId w:val="5"/>
@@ -1984,7 +1629,7 @@
     </w:p>
     <w:p>
       <w:pPr>
-        <w:pStyle w:val="ListParagraph"/>
+        <w:pStyle w:val="Listeafsnit"/>
         <w:numPr>
           <w:ilvl w:val="2"/>
           <w:numId w:val="2"/>
@@ -2014,7 +1659,7 @@
     </w:p>
     <w:p>
       <w:pPr>
-        <w:pStyle w:val="ListParagraph"/>
+        <w:pStyle w:val="Listeafsnit"/>
         <w:numPr>
           <w:ilvl w:val="2"/>
           <w:numId w:val="2"/>
@@ -2080,7 +1725,7 @@
     </w:p>
     <w:p>
       <w:pPr>
-        <w:pStyle w:val="ListParagraph"/>
+        <w:pStyle w:val="Listeafsnit"/>
         <w:numPr>
           <w:ilvl w:val="0"/>
           <w:numId w:val="10"/>
@@ -2113,7 +1758,7 @@
     </w:p>
     <w:p>
       <w:pPr>
-        <w:pStyle w:val="ListParagraph"/>
+        <w:pStyle w:val="Listeafsnit"/>
         <w:numPr>
           <w:ilvl w:val="0"/>
           <w:numId w:val="10"/>
@@ -2182,18 +1827,10 @@
     </w:p>
     <w:p>
       <w:pPr>
-        <w:pStyle w:val="Heading2"/>
-      </w:pPr>
-      <w:r>
-        <w:t xml:space="preserve">Ikke-funktionelle krav (Special </w:t>
-      </w:r>
-      <w:proofErr w:type="spellStart"/>
-      <w:r>
-        <w:t>Requirements</w:t>
-      </w:r>
-      <w:proofErr w:type="spellEnd"/>
-      <w:r>
-        <w:t>)</w:t>
+        <w:pStyle w:val="Overskrift2"/>
+      </w:pPr>
+      <w:r>
+        <w:t>Ikke-funktionelle krav (Special Requirements)</w:t>
       </w:r>
     </w:p>
     <w:p>
@@ -2267,7 +1904,7 @@
     </w:p>
     <w:p>
       <w:pPr>
-        <w:pStyle w:val="Heading2"/>
+        <w:pStyle w:val="Overskrift2"/>
       </w:pPr>
       <w:r>
         <w:t>Teknologier og dataformater (Technology and Data Variations List)</w:t>
@@ -2343,7 +1980,21 @@
     </w:p>
     <w:p>
       <w:pPr>
-        <w:pStyle w:val="Heading2"/>
+        <w:pStyle w:val="BodyA"/>
+        <w:rPr>
+          <w:rFonts w:asciiTheme="minorHAnsi" w:hAnsiTheme="minorHAnsi"/>
+        </w:rPr>
+      </w:pPr>
+      <w:r>
+        <w:rPr>
+          <w:rFonts w:asciiTheme="minorHAnsi" w:hAnsiTheme="minorHAnsi"/>
+        </w:rPr>
+        <w:t>Kilometer udregning er afhængig af internet adgang og dens hastighed da der kaldes op til Google for at få en beregning udført</w:t>
+      </w:r>
+    </w:p>
+    <w:p>
+      <w:pPr>
+        <w:pStyle w:val="Overskrift2"/>
         <w:tabs>
           <w:tab w:val="left" w:pos="1304"/>
           <w:tab w:val="left" w:pos="2608"/>
@@ -2361,26 +2012,10 @@
     </w:p>
     <w:p>
       <w:pPr>
-        <w:pStyle w:val="Heading2"/>
-      </w:pPr>
-      <w:r>
-        <w:t>Hyppighed (</w:t>
-      </w:r>
-      <w:proofErr w:type="spellStart"/>
-      <w:r>
-        <w:t>Frequency</w:t>
-      </w:r>
-      <w:proofErr w:type="spellEnd"/>
-      <w:r>
-        <w:t xml:space="preserve"> of </w:t>
-      </w:r>
-      <w:proofErr w:type="spellStart"/>
-      <w:r>
-        <w:t>Occurrence</w:t>
-      </w:r>
-      <w:proofErr w:type="spellEnd"/>
-      <w:r>
-        <w:t>)</w:t>
+        <w:pStyle w:val="Overskrift2"/>
+      </w:pPr>
+      <w:r>
+        <w:t>Hyppighed (Frequency of Occurrence)</w:t>
       </w:r>
     </w:p>
     <w:p>
@@ -2437,18 +2072,10 @@
     </w:p>
     <w:p>
       <w:pPr>
-        <w:pStyle w:val="Heading2"/>
-      </w:pPr>
-      <w:r>
-        <w:t>Diverse (</w:t>
-      </w:r>
-      <w:proofErr w:type="spellStart"/>
-      <w:r>
-        <w:t>Miscellaneous</w:t>
-      </w:r>
-      <w:proofErr w:type="spellEnd"/>
-      <w:r>
-        <w:t>)</w:t>
+        <w:pStyle w:val="Overskrift2"/>
+      </w:pPr>
+      <w:r>
+        <w:t>Diverse (Miscellaneous)</w:t>
       </w:r>
     </w:p>
     <w:p>
@@ -2516,7 +2143,7 @@
     </w:p>
     <w:p>
       <w:pPr>
-        <w:pStyle w:val="ListParagraph"/>
+        <w:pStyle w:val="Listeafsnit"/>
         <w:numPr>
           <w:ilvl w:val="0"/>
           <w:numId w:val="4"/>
@@ -2670,7 +2297,27 @@
           <w:szCs w:val="22"/>
           <w:lang w:val="da-DK"/>
         </w:rPr>
-        <w:t>, adresse og afstand i km(kilometer)</w:t>
+        <w:t xml:space="preserve"> </w:t>
+      </w:r>
+      <w:bookmarkStart w:id="0" w:name="_GoBack"/>
+      <w:bookmarkEnd w:id="0"/>
+      <w:r>
+        <w:rPr>
+          <w:rFonts w:asciiTheme="minorHAnsi" w:hAnsiTheme="minorHAnsi"/>
+          <w:sz w:val="22"/>
+          <w:szCs w:val="22"/>
+          <w:lang w:val="da-DK"/>
+        </w:rPr>
+        <w:t>og</w:t>
+      </w:r>
+      <w:r>
+        <w:rPr>
+          <w:rFonts w:asciiTheme="minorHAnsi" w:hAnsiTheme="minorHAnsi"/>
+          <w:sz w:val="22"/>
+          <w:szCs w:val="22"/>
+          <w:lang w:val="da-DK"/>
+        </w:rPr>
+        <w:t xml:space="preserve"> adresse)</w:t>
       </w:r>
       <w:r>
         <w:rPr>
@@ -2693,7 +2340,7 @@
     </w:p>
     <w:p>
       <w:pPr>
-        <w:pStyle w:val="ListParagraph"/>
+        <w:pStyle w:val="Listeafsnit"/>
         <w:numPr>
           <w:ilvl w:val="0"/>
           <w:numId w:val="4"/>
@@ -2819,7 +2466,7 @@
 </file>
 
 <file path=word/endnotes.xml><?xml version="1.0" encoding="utf-8"?>
-<w:endnotes xmlns:wpc="http://schemas.microsoft.com/office/word/2010/wordprocessingCanvas" xmlns:cx="http://schemas.microsoft.com/office/drawing/2014/chartex" xmlns:cx1="http://schemas.microsoft.com/office/drawing/2015/9/8/chartex" xmlns:mc="http://schemas.openxmlformats.org/markup-compatibility/2006" xmlns:o="urn:schemas-microsoft-com:office:office" xmlns:r="http://schemas.openxmlformats.org/officeDocument/2006/relationships" xmlns:m="http://schemas.openxmlformats.org/officeDocument/2006/math" xmlns:v="urn:schemas-microsoft-com:vml" xmlns:wp14="http://schemas.microsoft.com/office/word/2010/wordprocessingDrawing" xmlns:wp="http://schemas.openxmlformats.org/drawingml/2006/wordprocessingDrawing" xmlns:w10="urn:schemas-microsoft-com:office:word" xmlns:w="http://schemas.openxmlformats.org/wordprocessingml/2006/main" xmlns:w14="http://schemas.microsoft.com/office/word/2010/wordml" xmlns:w15="http://schemas.microsoft.com/office/word/2012/wordml" xmlns:w16se="http://schemas.microsoft.com/office/word/2015/wordml/symex" xmlns:wpg="http://schemas.microsoft.com/office/word/2010/wordprocessingGroup" xmlns:wpi="http://schemas.microsoft.com/office/word/2010/wordprocessingInk" xmlns:wne="http://schemas.microsoft.com/office/word/2006/wordml" xmlns:wps="http://schemas.microsoft.com/office/word/2010/wordprocessingShape" mc:Ignorable="w14 w15 w16se wp14">
+<w:endnotes xmlns:wpc="http://schemas.microsoft.com/office/word/2010/wordprocessingCanvas" xmlns:mc="http://schemas.openxmlformats.org/markup-compatibility/2006" xmlns:o="urn:schemas-microsoft-com:office:office" xmlns:r="http://schemas.openxmlformats.org/officeDocument/2006/relationships" xmlns:m="http://schemas.openxmlformats.org/officeDocument/2006/math" xmlns:v="urn:schemas-microsoft-com:vml" xmlns:wp14="http://schemas.microsoft.com/office/word/2010/wordprocessingDrawing" xmlns:wp="http://schemas.openxmlformats.org/drawingml/2006/wordprocessingDrawing" xmlns:w10="urn:schemas-microsoft-com:office:word" xmlns:w="http://schemas.openxmlformats.org/wordprocessingml/2006/main" xmlns:w14="http://schemas.microsoft.com/office/word/2010/wordml" xmlns:w15="http://schemas.microsoft.com/office/word/2012/wordml" xmlns:wpg="http://schemas.microsoft.com/office/word/2010/wordprocessingGroup" xmlns:wpi="http://schemas.microsoft.com/office/word/2010/wordprocessingInk" xmlns:wne="http://schemas.microsoft.com/office/word/2006/wordml" xmlns:wps="http://schemas.microsoft.com/office/word/2010/wordprocessingShape" mc:Ignorable="w14 w15 wp14">
   <w:endnote w:type="separator" w:id="-1">
     <w:p>
       <w:r>
@@ -2838,13 +2485,13 @@
 </file>
 
 <file path=word/footer1.xml><?xml version="1.0" encoding="utf-8"?>
-<w:ftr xmlns:wpc="http://schemas.microsoft.com/office/word/2010/wordprocessingCanvas" xmlns:cx="http://schemas.microsoft.com/office/drawing/2014/chartex" xmlns:cx1="http://schemas.microsoft.com/office/drawing/2015/9/8/chartex" xmlns:mc="http://schemas.openxmlformats.org/markup-compatibility/2006" xmlns:o="urn:schemas-microsoft-com:office:office" xmlns:r="http://schemas.openxmlformats.org/officeDocument/2006/relationships" xmlns:m="http://schemas.openxmlformats.org/officeDocument/2006/math" xmlns:v="urn:schemas-microsoft-com:vml" xmlns:wp14="http://schemas.microsoft.com/office/word/2010/wordprocessingDrawing" xmlns:wp="http://schemas.openxmlformats.org/drawingml/2006/wordprocessingDrawing" xmlns:w10="urn:schemas-microsoft-com:office:word" xmlns:w="http://schemas.openxmlformats.org/wordprocessingml/2006/main" xmlns:w14="http://schemas.microsoft.com/office/word/2010/wordml" xmlns:w15="http://schemas.microsoft.com/office/word/2012/wordml" xmlns:w16se="http://schemas.microsoft.com/office/word/2015/wordml/symex" xmlns:wpg="http://schemas.microsoft.com/office/word/2010/wordprocessingGroup" xmlns:wpi="http://schemas.microsoft.com/office/word/2010/wordprocessingInk" xmlns:wne="http://schemas.microsoft.com/office/word/2006/wordml" xmlns:wps="http://schemas.microsoft.com/office/word/2010/wordprocessingShape" mc:Ignorable="w14 w15 w16se wp14">
+<w:ftr xmlns:wpc="http://schemas.microsoft.com/office/word/2010/wordprocessingCanvas" xmlns:mc="http://schemas.openxmlformats.org/markup-compatibility/2006" xmlns:o="urn:schemas-microsoft-com:office:office" xmlns:r="http://schemas.openxmlformats.org/officeDocument/2006/relationships" xmlns:m="http://schemas.openxmlformats.org/officeDocument/2006/math" xmlns:v="urn:schemas-microsoft-com:vml" xmlns:wp14="http://schemas.microsoft.com/office/word/2010/wordprocessingDrawing" xmlns:wp="http://schemas.openxmlformats.org/drawingml/2006/wordprocessingDrawing" xmlns:w10="urn:schemas-microsoft-com:office:word" xmlns:w="http://schemas.openxmlformats.org/wordprocessingml/2006/main" xmlns:w14="http://schemas.microsoft.com/office/word/2010/wordml" xmlns:w15="http://schemas.microsoft.com/office/word/2012/wordml" xmlns:wpg="http://schemas.microsoft.com/office/word/2010/wordprocessingGroup" xmlns:wpi="http://schemas.microsoft.com/office/word/2010/wordprocessingInk" xmlns:wne="http://schemas.microsoft.com/office/word/2006/wordml" xmlns:wps="http://schemas.microsoft.com/office/word/2010/wordprocessingShape" mc:Ignorable="w14 w15 wp14">
   <w:p/>
 </w:ftr>
 </file>
 
 <file path=word/footnotes.xml><?xml version="1.0" encoding="utf-8"?>
-<w:footnotes xmlns:wpc="http://schemas.microsoft.com/office/word/2010/wordprocessingCanvas" xmlns:cx="http://schemas.microsoft.com/office/drawing/2014/chartex" xmlns:cx1="http://schemas.microsoft.com/office/drawing/2015/9/8/chartex" xmlns:mc="http://schemas.openxmlformats.org/markup-compatibility/2006" xmlns:o="urn:schemas-microsoft-com:office:office" xmlns:r="http://schemas.openxmlformats.org/officeDocument/2006/relationships" xmlns:m="http://schemas.openxmlformats.org/officeDocument/2006/math" xmlns:v="urn:schemas-microsoft-com:vml" xmlns:wp14="http://schemas.microsoft.com/office/word/2010/wordprocessingDrawing" xmlns:wp="http://schemas.openxmlformats.org/drawingml/2006/wordprocessingDrawing" xmlns:w10="urn:schemas-microsoft-com:office:word" xmlns:w="http://schemas.openxmlformats.org/wordprocessingml/2006/main" xmlns:w14="http://schemas.microsoft.com/office/word/2010/wordml" xmlns:w15="http://schemas.microsoft.com/office/word/2012/wordml" xmlns:w16se="http://schemas.microsoft.com/office/word/2015/wordml/symex" xmlns:wpg="http://schemas.microsoft.com/office/word/2010/wordprocessingGroup" xmlns:wpi="http://schemas.microsoft.com/office/word/2010/wordprocessingInk" xmlns:wne="http://schemas.microsoft.com/office/word/2006/wordml" xmlns:wps="http://schemas.microsoft.com/office/word/2010/wordprocessingShape" mc:Ignorable="w14 w15 w16se wp14">
+<w:footnotes xmlns:wpc="http://schemas.microsoft.com/office/word/2010/wordprocessingCanvas" xmlns:mc="http://schemas.openxmlformats.org/markup-compatibility/2006" xmlns:o="urn:schemas-microsoft-com:office:office" xmlns:r="http://schemas.openxmlformats.org/officeDocument/2006/relationships" xmlns:m="http://schemas.openxmlformats.org/officeDocument/2006/math" xmlns:v="urn:schemas-microsoft-com:vml" xmlns:wp14="http://schemas.microsoft.com/office/word/2010/wordprocessingDrawing" xmlns:wp="http://schemas.openxmlformats.org/drawingml/2006/wordprocessingDrawing" xmlns:w10="urn:schemas-microsoft-com:office:word" xmlns:w="http://schemas.openxmlformats.org/wordprocessingml/2006/main" xmlns:w14="http://schemas.microsoft.com/office/word/2010/wordml" xmlns:w15="http://schemas.microsoft.com/office/word/2012/wordml" xmlns:wpg="http://schemas.microsoft.com/office/word/2010/wordprocessingGroup" xmlns:wpi="http://schemas.microsoft.com/office/word/2010/wordprocessingInk" xmlns:wne="http://schemas.microsoft.com/office/word/2006/wordml" xmlns:wps="http://schemas.microsoft.com/office/word/2010/wordprocessingShape" mc:Ignorable="w14 w15 wp14">
   <w:footnote w:type="separator" w:id="-1">
     <w:p>
       <w:r>
@@ -2863,13 +2510,13 @@
 </file>
 
 <file path=word/header1.xml><?xml version="1.0" encoding="utf-8"?>
-<w:hdr xmlns:wpc="http://schemas.microsoft.com/office/word/2010/wordprocessingCanvas" xmlns:cx="http://schemas.microsoft.com/office/drawing/2014/chartex" xmlns:cx1="http://schemas.microsoft.com/office/drawing/2015/9/8/chartex" xmlns:mc="http://schemas.openxmlformats.org/markup-compatibility/2006" xmlns:o="urn:schemas-microsoft-com:office:office" xmlns:r="http://schemas.openxmlformats.org/officeDocument/2006/relationships" xmlns:m="http://schemas.openxmlformats.org/officeDocument/2006/math" xmlns:v="urn:schemas-microsoft-com:vml" xmlns:wp14="http://schemas.microsoft.com/office/word/2010/wordprocessingDrawing" xmlns:wp="http://schemas.openxmlformats.org/drawingml/2006/wordprocessingDrawing" xmlns:w10="urn:schemas-microsoft-com:office:word" xmlns:w="http://schemas.openxmlformats.org/wordprocessingml/2006/main" xmlns:w14="http://schemas.microsoft.com/office/word/2010/wordml" xmlns:w15="http://schemas.microsoft.com/office/word/2012/wordml" xmlns:w16se="http://schemas.microsoft.com/office/word/2015/wordml/symex" xmlns:wpg="http://schemas.microsoft.com/office/word/2010/wordprocessingGroup" xmlns:wpi="http://schemas.microsoft.com/office/word/2010/wordprocessingInk" xmlns:wne="http://schemas.microsoft.com/office/word/2006/wordml" xmlns:wps="http://schemas.microsoft.com/office/word/2010/wordprocessingShape" mc:Ignorable="w14 w15 w16se wp14">
+<w:hdr xmlns:wpc="http://schemas.microsoft.com/office/word/2010/wordprocessingCanvas" xmlns:mc="http://schemas.openxmlformats.org/markup-compatibility/2006" xmlns:o="urn:schemas-microsoft-com:office:office" xmlns:r="http://schemas.openxmlformats.org/officeDocument/2006/relationships" xmlns:m="http://schemas.openxmlformats.org/officeDocument/2006/math" xmlns:v="urn:schemas-microsoft-com:vml" xmlns:wp14="http://schemas.microsoft.com/office/word/2010/wordprocessingDrawing" xmlns:wp="http://schemas.openxmlformats.org/drawingml/2006/wordprocessingDrawing" xmlns:w10="urn:schemas-microsoft-com:office:word" xmlns:w="http://schemas.openxmlformats.org/wordprocessingml/2006/main" xmlns:w14="http://schemas.microsoft.com/office/word/2010/wordml" xmlns:w15="http://schemas.microsoft.com/office/word/2012/wordml" xmlns:wpg="http://schemas.microsoft.com/office/word/2010/wordprocessingGroup" xmlns:wpi="http://schemas.microsoft.com/office/word/2010/wordprocessingInk" xmlns:wne="http://schemas.microsoft.com/office/word/2006/wordml" xmlns:wps="http://schemas.microsoft.com/office/word/2010/wordprocessingShape" mc:Ignorable="w14 w15 wp14">
   <w:p/>
 </w:hdr>
 </file>
 
 <file path=word/numbering.xml><?xml version="1.0" encoding="utf-8"?>
-<w:numbering xmlns:wpc="http://schemas.microsoft.com/office/word/2010/wordprocessingCanvas" xmlns:cx="http://schemas.microsoft.com/office/drawing/2014/chartex" xmlns:cx1="http://schemas.microsoft.com/office/drawing/2015/9/8/chartex" xmlns:mc="http://schemas.openxmlformats.org/markup-compatibility/2006" xmlns:o="urn:schemas-microsoft-com:office:office" xmlns:r="http://schemas.openxmlformats.org/officeDocument/2006/relationships" xmlns:m="http://schemas.openxmlformats.org/officeDocument/2006/math" xmlns:v="urn:schemas-microsoft-com:vml" xmlns:wp14="http://schemas.microsoft.com/office/word/2010/wordprocessingDrawing" xmlns:wp="http://schemas.openxmlformats.org/drawingml/2006/wordprocessingDrawing" xmlns:w10="urn:schemas-microsoft-com:office:word" xmlns:w="http://schemas.openxmlformats.org/wordprocessingml/2006/main" xmlns:w14="http://schemas.microsoft.com/office/word/2010/wordml" xmlns:w15="http://schemas.microsoft.com/office/word/2012/wordml" xmlns:w16se="http://schemas.microsoft.com/office/word/2015/wordml/symex" xmlns:wpg="http://schemas.microsoft.com/office/word/2010/wordprocessingGroup" xmlns:wpi="http://schemas.microsoft.com/office/word/2010/wordprocessingInk" xmlns:wne="http://schemas.microsoft.com/office/word/2006/wordml" xmlns:wps="http://schemas.microsoft.com/office/word/2010/wordprocessingShape" mc:Ignorable="w14 w15 w16se wp14">
+<w:numbering xmlns:wpc="http://schemas.microsoft.com/office/word/2010/wordprocessingCanvas" xmlns:mc="http://schemas.openxmlformats.org/markup-compatibility/2006" xmlns:o="urn:schemas-microsoft-com:office:office" xmlns:r="http://schemas.openxmlformats.org/officeDocument/2006/relationships" xmlns:m="http://schemas.openxmlformats.org/officeDocument/2006/math" xmlns:v="urn:schemas-microsoft-com:vml" xmlns:wp14="http://schemas.microsoft.com/office/word/2010/wordprocessingDrawing" xmlns:wp="http://schemas.openxmlformats.org/drawingml/2006/wordprocessingDrawing" xmlns:w10="urn:schemas-microsoft-com:office:word" xmlns:w="http://schemas.openxmlformats.org/wordprocessingml/2006/main" xmlns:w14="http://schemas.microsoft.com/office/word/2010/wordml" xmlns:w15="http://schemas.microsoft.com/office/word/2012/wordml" xmlns:wpg="http://schemas.microsoft.com/office/word/2010/wordprocessingGroup" xmlns:wpi="http://schemas.microsoft.com/office/word/2010/wordprocessingInk" xmlns:wne="http://schemas.microsoft.com/office/word/2006/wordml" xmlns:wps="http://schemas.microsoft.com/office/word/2010/wordprocessingShape" mc:Ignorable="w14 w15 wp14">
   <w:abstractNum w:abstractNumId="0" w15:restartNumberingAfterBreak="0">
     <w:nsid w:val="02193925"/>
     <w:multiLevelType w:val="hybridMultilevel"/>
@@ -3835,7 +3482,7 @@
 </file>
 
 <file path=word/styles.xml><?xml version="1.0" encoding="utf-8"?>
-<w:styles xmlns:mc="http://schemas.openxmlformats.org/markup-compatibility/2006" xmlns:r="http://schemas.openxmlformats.org/officeDocument/2006/relationships" xmlns:w="http://schemas.openxmlformats.org/wordprocessingml/2006/main" xmlns:w14="http://schemas.microsoft.com/office/word/2010/wordml" xmlns:w15="http://schemas.microsoft.com/office/word/2012/wordml" xmlns:w16se="http://schemas.microsoft.com/office/word/2015/wordml/symex" mc:Ignorable="w14 w15 w16se">
+<w:styles xmlns:mc="http://schemas.openxmlformats.org/markup-compatibility/2006" xmlns:r="http://schemas.openxmlformats.org/officeDocument/2006/relationships" xmlns:w="http://schemas.openxmlformats.org/wordprocessingml/2006/main" xmlns:w14="http://schemas.microsoft.com/office/word/2010/wordml" xmlns:w15="http://schemas.microsoft.com/office/word/2012/wordml" mc:Ignorable="w14 w15">
   <w:docDefaults>
     <w:rPrDefault>
       <w:rPr>
@@ -4246,10 +3893,10 @@
       <w:lang w:eastAsia="en-US"/>
     </w:rPr>
   </w:style>
-  <w:style w:type="paragraph" w:styleId="Heading1">
+  <w:style w:type="paragraph" w:styleId="Overskrift1">
     <w:name w:val="heading 1"/>
     <w:next w:val="BodyA"/>
-    <w:link w:val="Heading1Char"/>
+    <w:link w:val="Overskrift1Tegn"/>
     <w:rsid w:val="003E3DCF"/>
     <w:pPr>
       <w:keepNext/>
@@ -4275,10 +3922,10 @@
       <w:lang w:val="da-DK"/>
     </w:rPr>
   </w:style>
-  <w:style w:type="paragraph" w:styleId="Heading2">
+  <w:style w:type="paragraph" w:styleId="Overskrift2">
     <w:name w:val="heading 2"/>
     <w:next w:val="BodyA"/>
-    <w:link w:val="Heading2Char"/>
+    <w:link w:val="Overskrift2Tegn"/>
     <w:rsid w:val="003E3DCF"/>
     <w:pPr>
       <w:keepNext/>
@@ -4304,13 +3951,13 @@
       <w:lang w:val="da-DK"/>
     </w:rPr>
   </w:style>
-  <w:style w:type="character" w:default="1" w:styleId="DefaultParagraphFont">
+  <w:style w:type="character" w:default="1" w:styleId="Standardskrifttypeiafsnit">
     <w:name w:val="Default Paragraph Font"/>
     <w:uiPriority w:val="1"/>
     <w:semiHidden/>
     <w:unhideWhenUsed/>
   </w:style>
-  <w:style w:type="table" w:default="1" w:styleId="TableNormal">
+  <w:style w:type="table" w:default="1" w:styleId="Tabel-Normal">
     <w:name w:val="Normal Table"/>
     <w:uiPriority w:val="99"/>
     <w:semiHidden/>
@@ -4325,16 +3972,16 @@
       </w:tblCellMar>
     </w:tblPr>
   </w:style>
-  <w:style w:type="numbering" w:default="1" w:styleId="NoList">
+  <w:style w:type="numbering" w:default="1" w:styleId="Ingenoversigt">
     <w:name w:val="No List"/>
     <w:uiPriority w:val="99"/>
     <w:semiHidden/>
     <w:unhideWhenUsed/>
   </w:style>
-  <w:style w:type="character" w:customStyle="1" w:styleId="Heading1Char">
-    <w:name w:val="Heading 1 Char"/>
-    <w:basedOn w:val="DefaultParagraphFont"/>
-    <w:link w:val="Heading1"/>
+  <w:style w:type="character" w:customStyle="1" w:styleId="Overskrift1Tegn">
+    <w:name w:val="Overskrift 1 Tegn"/>
+    <w:basedOn w:val="Standardskrifttypeiafsnit"/>
+    <w:link w:val="Overskrift1"/>
     <w:rsid w:val="003E3DCF"/>
     <w:rPr>
       <w:rFonts w:ascii="Calibri Light" w:eastAsia="Calibri Light" w:hAnsi="Calibri Light" w:cs="Calibri Light"/>
@@ -4346,10 +3993,10 @@
       <w:lang w:val="da-DK"/>
     </w:rPr>
   </w:style>
-  <w:style w:type="character" w:customStyle="1" w:styleId="Heading2Char">
-    <w:name w:val="Heading 2 Char"/>
-    <w:basedOn w:val="DefaultParagraphFont"/>
-    <w:link w:val="Heading2"/>
+  <w:style w:type="character" w:customStyle="1" w:styleId="Overskrift2Tegn">
+    <w:name w:val="Overskrift 2 Tegn"/>
+    <w:basedOn w:val="Standardskrifttypeiafsnit"/>
+    <w:link w:val="Overskrift2"/>
     <w:rsid w:val="003E3DCF"/>
     <w:rPr>
       <w:rFonts w:ascii="Calibri Light" w:eastAsia="Calibri Light" w:hAnsi="Calibri Light" w:cs="Calibri Light"/>
@@ -4436,9 +4083,9 @@
       </w:numPr>
     </w:pPr>
   </w:style>
-  <w:style w:type="table" w:styleId="TableGrid">
+  <w:style w:type="table" w:styleId="Tabel-Gitter">
     <w:name w:val="Table Grid"/>
-    <w:basedOn w:val="TableNormal"/>
+    <w:basedOn w:val="Tabel-Normal"/>
     <w:uiPriority w:val="39"/>
     <w:rsid w:val="00E42E87"/>
     <w:pPr>
@@ -4459,7 +4106,7 @@
       </w:tblBorders>
     </w:tblPr>
   </w:style>
-  <w:style w:type="paragraph" w:styleId="ListParagraph">
+  <w:style w:type="paragraph" w:styleId="Listeafsnit">
     <w:name w:val="List Paragraph"/>
     <w:basedOn w:val="Normal"/>
     <w:uiPriority w:val="34"/>
@@ -4739,7 +4386,7 @@
 </file>
 
 <file path=customXml/itemProps1.xml><?xml version="1.0" encoding="utf-8"?>
-<ds:datastoreItem xmlns:ds="http://schemas.openxmlformats.org/officeDocument/2006/customXml" ds:itemID="{F34126F3-F9F9-47EA-BE4F-DECEC562C080}">
+<ds:datastoreItem xmlns:ds="http://schemas.openxmlformats.org/officeDocument/2006/customXml" ds:itemID="{16C1EB90-EC8E-43EB-9E3B-C1D43CC1122D}">
   <ds:schemaRefs>
     <ds:schemaRef ds:uri="http://schemas.openxmlformats.org/officeDocument/2006/bibliography"/>
   </ds:schemaRefs>

</xml_diff>

<commit_message>
UC6 Usecase, AD, SSD
</commit_message>
<xml_diff>
--- a/Analysis/UC/FormelUseCase 2 Bestil flextur.docx
+++ b/Analysis/UC/FormelUseCase 2 Bestil flextur.docx
@@ -990,8 +990,6 @@
       <w:pPr>
         <w:pStyle w:val="Heading1"/>
       </w:pPr>
-      <w:bookmarkStart w:id="0" w:name="_GoBack"/>
-      <w:bookmarkEnd w:id="0"/>
       <w:r>
         <w:lastRenderedPageBreak/>
         <w:t>SF-</w:t>
@@ -2150,6 +2148,29 @@
     <w:p>
       <w:pPr>
         <w:pStyle w:val="BodyA"/>
+        <w:rPr>
+          <w:rFonts w:asciiTheme="minorHAnsi" w:hAnsiTheme="minorHAnsi"/>
+          <w:color w:val="FF0000"/>
+        </w:rPr>
+      </w:pPr>
+      <w:r>
+        <w:rPr>
+          <w:rFonts w:asciiTheme="minorHAnsi" w:hAnsiTheme="minorHAnsi"/>
+          <w:color w:val="FF0000"/>
+        </w:rPr>
+        <w:t>Kilometer udregning er afhængig af internet adgang og dens hastighed da der kaldes op til Google for at få en beregning udført</w:t>
+      </w:r>
+      <w:r>
+        <w:rPr>
+          <w:rFonts w:asciiTheme="minorHAnsi" w:hAnsiTheme="minorHAnsi"/>
+          <w:color w:val="FF0000"/>
+        </w:rPr>
+        <w:t>.</w:t>
+      </w:r>
+    </w:p>
+    <w:p>
+      <w:pPr>
+        <w:pStyle w:val="BodyA"/>
         <w:tabs>
           <w:tab w:val="left" w:pos="1304"/>
           <w:tab w:val="left" w:pos="2608"/>
@@ -2165,6 +2186,8 @@
           <w:color w:val="FF0000"/>
         </w:rPr>
       </w:pPr>
+      <w:bookmarkStart w:id="0" w:name="_GoBack"/>
+      <w:bookmarkEnd w:id="0"/>
     </w:p>
     <w:p>
       <w:pPr>
@@ -2255,7 +2278,7 @@
           <w:rFonts w:asciiTheme="minorHAnsi" w:hAnsiTheme="minorHAnsi"/>
           <w:color w:val="FF0000"/>
         </w:rPr>
-        <w:t>Kilometer udregning er afhængig af internet adgang og dens hastighed da der kaldes op til Google for at få en beregning udført</w:t>
+        <w:t>Kilometer udregning udføres i en selvstændig proces af okhttp-2.5.0.jar.</w:t>
       </w:r>
     </w:p>
     <w:p>
@@ -4667,7 +4690,7 @@
 </file>
 
 <file path=customXml/itemProps1.xml><?xml version="1.0" encoding="utf-8"?>
-<ds:datastoreItem xmlns:ds="http://schemas.openxmlformats.org/officeDocument/2006/customXml" ds:itemID="{8BD882DD-F84F-422A-A0CF-2A9979E485EA}">
+<ds:datastoreItem xmlns:ds="http://schemas.openxmlformats.org/officeDocument/2006/customXml" ds:itemID="{8B39B6DC-2E5A-4833-9B83-13DBC3D5BCD3}">
   <ds:schemaRefs>
     <ds:schemaRef ds:uri="http://schemas.openxmlformats.org/officeDocument/2006/bibliography"/>
   </ds:schemaRefs>

</xml_diff>

<commit_message>
OC til uc2,3 dataAccess added the extra local address but commented them
</commit_message>
<xml_diff>
--- a/Analysis/UC/FormelUseCase 2 Bestil flextur.docx
+++ b/Analysis/UC/FormelUseCase 2 Bestil flextur.docx
@@ -653,27 +653,7 @@
                 <w:szCs w:val="22"/>
                 <w:lang w:val="da-DK"/>
               </w:rPr>
-              <w:t xml:space="preserve">diverse: obligatorisk oplysning – </w:t>
-            </w:r>
-            <w:proofErr w:type="gramStart"/>
-            <w:r>
-              <w:rPr>
-                <w:rFonts w:asciiTheme="minorHAnsi" w:hAnsiTheme="minorHAnsi"/>
-                <w:sz w:val="22"/>
-                <w:szCs w:val="22"/>
-                <w:lang w:val="da-DK"/>
-              </w:rPr>
-              <w:t>added :</w:t>
-            </w:r>
-            <w:proofErr w:type="gramEnd"/>
-            <w:r>
-              <w:rPr>
-                <w:rFonts w:asciiTheme="minorHAnsi" w:hAnsiTheme="minorHAnsi"/>
-                <w:sz w:val="22"/>
-                <w:szCs w:val="22"/>
-                <w:lang w:val="da-DK"/>
-              </w:rPr>
-              <w:t xml:space="preserve"> </w:t>
+              <w:t xml:space="preserve">diverse: obligatorisk oplysning – added : </w:t>
             </w:r>
             <w:r>
               <w:rPr>
@@ -1234,27 +1214,7 @@
           <w:szCs w:val="22"/>
           <w:lang w:val="da-DK"/>
         </w:rPr>
-        <w:t>FS-UC</w:t>
-      </w:r>
-      <w:proofErr w:type="gramStart"/>
-      <w:r>
-        <w:rPr>
-          <w:rFonts w:asciiTheme="minorHAnsi" w:hAnsiTheme="minorHAnsi"/>
-          <w:sz w:val="22"/>
-          <w:szCs w:val="22"/>
-          <w:lang w:val="da-DK"/>
-        </w:rPr>
-        <w:t>3 :</w:t>
-      </w:r>
-      <w:proofErr w:type="gramEnd"/>
-      <w:r>
-        <w:rPr>
-          <w:rFonts w:asciiTheme="minorHAnsi" w:hAnsiTheme="minorHAnsi"/>
-          <w:sz w:val="22"/>
-          <w:szCs w:val="22"/>
-          <w:lang w:val="da-DK"/>
-        </w:rPr>
-        <w:t xml:space="preserve"> Login) er udf</w:t>
+        <w:t>FS-UC3 : Login) er udf</w:t>
       </w:r>
       <w:r>
         <w:rPr>
@@ -2186,8 +2146,6 @@
           <w:color w:val="FF0000"/>
         </w:rPr>
       </w:pPr>
-      <w:bookmarkStart w:id="0" w:name="_GoBack"/>
-      <w:bookmarkEnd w:id="0"/>
     </w:p>
     <w:p>
       <w:pPr>
@@ -2595,7 +2553,36 @@
           <w:szCs w:val="22"/>
           <w:lang w:val="da-DK"/>
         </w:rPr>
-        <w:t xml:space="preserve"> adresse)</w:t>
+        <w:t xml:space="preserve"> </w:t>
+      </w:r>
+      <w:bookmarkStart w:id="0" w:name="_GoBack"/>
+      <w:bookmarkEnd w:id="0"/>
+      <w:r>
+        <w:rPr>
+          <w:rFonts w:asciiTheme="minorHAnsi" w:hAnsiTheme="minorHAnsi"/>
+          <w:sz w:val="22"/>
+          <w:szCs w:val="22"/>
+          <w:lang w:val="da-DK"/>
+        </w:rPr>
+        <w:t xml:space="preserve">start- og </w:t>
+      </w:r>
+      <w:r>
+        <w:rPr>
+          <w:rFonts w:asciiTheme="minorHAnsi" w:hAnsiTheme="minorHAnsi"/>
+          <w:sz w:val="22"/>
+          <w:szCs w:val="22"/>
+          <w:lang w:val="da-DK"/>
+        </w:rPr>
+        <w:t xml:space="preserve">destinations </w:t>
+      </w:r>
+      <w:r>
+        <w:rPr>
+          <w:rFonts w:asciiTheme="minorHAnsi" w:hAnsiTheme="minorHAnsi"/>
+          <w:sz w:val="22"/>
+          <w:szCs w:val="22"/>
+          <w:lang w:val="da-DK"/>
+        </w:rPr>
+        <w:t>adresse)</w:t>
       </w:r>
       <w:r>
         <w:rPr>
@@ -4690,7 +4677,7 @@
 </file>
 
 <file path=customXml/itemProps1.xml><?xml version="1.0" encoding="utf-8"?>
-<ds:datastoreItem xmlns:ds="http://schemas.openxmlformats.org/officeDocument/2006/customXml" ds:itemID="{8B39B6DC-2E5A-4833-9B83-13DBC3D5BCD3}">
+<ds:datastoreItem xmlns:ds="http://schemas.openxmlformats.org/officeDocument/2006/customXml" ds:itemID="{08CD57D9-83E9-4942-B174-96B3D47BF4EF}">
   <ds:schemaRefs>
     <ds:schemaRef ds:uri="http://schemas.openxmlformats.org/officeDocument/2006/bibliography"/>
   </ds:schemaRefs>

</xml_diff>

<commit_message>
BestillingOversigt only for furture time as uc says
</commit_message>
<xml_diff>
--- a/Analysis/UC/FormelUseCase 2 Bestil flextur.docx
+++ b/Analysis/UC/FormelUseCase 2 Bestil flextur.docx
@@ -2671,11 +2671,13 @@
         <w:spacing w:after="160" w:line="259" w:lineRule="auto"/>
         <w:rPr>
           <w:rFonts w:ascii="Calibri" w:eastAsia="Calibri" w:hAnsi="Calibri" w:cs="Calibri"/>
+          <w:color w:val="auto"/>
         </w:rPr>
       </w:pPr>
       <w:r>
         <w:rPr>
           <w:rFonts w:ascii="Calibri" w:eastAsia="Calibri" w:hAnsi="Calibri" w:cs="Calibri"/>
+          <w:color w:val="auto"/>
         </w:rPr>
         <w:t>Brug af eksternt system skal udføres hurtigt, med løbende opdatering til kunden.</w:t>
       </w:r>
@@ -2711,22 +2713,15 @@
         <w:pStyle w:val="BodyA"/>
         <w:rPr>
           <w:rFonts w:asciiTheme="minorHAnsi" w:hAnsiTheme="minorHAnsi"/>
-          <w:color w:val="FF0000"/>
-        </w:rPr>
-      </w:pPr>
-      <w:r>
-        <w:rPr>
-          <w:rFonts w:asciiTheme="minorHAnsi" w:hAnsiTheme="minorHAnsi"/>
-          <w:color w:val="FF0000"/>
-        </w:rPr>
-        <w:t>Kilometer udregning er afhængig af internet adgang og dens hastighed da der kaldes op til Google for at få en beregning udført</w:t>
-      </w:r>
-      <w:r>
-        <w:rPr>
-          <w:rFonts w:asciiTheme="minorHAnsi" w:hAnsiTheme="minorHAnsi"/>
-          <w:color w:val="FF0000"/>
-        </w:rPr>
-        <w:t>.</w:t>
+          <w:color w:val="auto"/>
+        </w:rPr>
+      </w:pPr>
+      <w:r>
+        <w:rPr>
+          <w:rFonts w:asciiTheme="minorHAnsi" w:hAnsiTheme="minorHAnsi"/>
+          <w:color w:val="auto"/>
+        </w:rPr>
+        <w:t>Kilometer udregning er afhængig af internet adgang og dens hastighed da der kaldes op til Google for at få en beregning udført.</w:t>
       </w:r>
     </w:p>
     <w:p>
@@ -2744,7 +2739,7 @@
         <w:spacing w:after="160" w:line="259" w:lineRule="auto"/>
         <w:rPr>
           <w:rFonts w:ascii="Calibri" w:eastAsia="Calibri" w:hAnsi="Calibri" w:cs="Calibri"/>
-          <w:color w:val="FF0000"/>
+          <w:color w:val="auto"/>
         </w:rPr>
       </w:pPr>
     </w:p>
@@ -2837,13 +2832,13 @@
         <w:pStyle w:val="BodyA"/>
         <w:rPr>
           <w:rFonts w:asciiTheme="minorHAnsi" w:hAnsiTheme="minorHAnsi"/>
-          <w:color w:val="FF0000"/>
-        </w:rPr>
-      </w:pPr>
-      <w:r>
-        <w:rPr>
-          <w:rFonts w:asciiTheme="minorHAnsi" w:hAnsiTheme="minorHAnsi"/>
-          <w:color w:val="FF0000"/>
+          <w:color w:val="auto"/>
+        </w:rPr>
+      </w:pPr>
+      <w:r>
+        <w:rPr>
+          <w:rFonts w:asciiTheme="minorHAnsi" w:hAnsiTheme="minorHAnsi"/>
+          <w:color w:val="auto"/>
         </w:rPr>
         <w:t xml:space="preserve">Kilometer udregning udføres i en selvstændig proces af </w:t>
       </w:r>
@@ -2851,7 +2846,7 @@
       <w:r>
         <w:rPr>
           <w:rFonts w:asciiTheme="minorHAnsi" w:hAnsiTheme="minorHAnsi"/>
-          <w:color w:val="FF0000"/>
+          <w:color w:val="auto"/>
         </w:rPr>
         <w:t>okhttp-2.5.0.jar</w:t>
       </w:r>
@@ -2859,7 +2854,7 @@
       <w:r>
         <w:rPr>
           <w:rFonts w:asciiTheme="minorHAnsi" w:hAnsiTheme="minorHAnsi"/>
-          <w:color w:val="FF0000"/>
+          <w:color w:val="auto"/>
         </w:rPr>
         <w:t>.</w:t>
       </w:r>
@@ -3349,39 +3344,29 @@
         <w:pStyle w:val="BodyA"/>
         <w:rPr>
           <w:rFonts w:asciiTheme="minorHAnsi" w:hAnsiTheme="minorHAnsi"/>
-        </w:rPr>
-      </w:pPr>
-      <w:r>
-        <w:rPr>
-          <w:rFonts w:asciiTheme="minorHAnsi" w:hAnsiTheme="minorHAnsi"/>
+          <w:color w:val="auto"/>
+        </w:rPr>
+      </w:pPr>
+      <w:r>
+        <w:rPr>
+          <w:rFonts w:asciiTheme="minorHAnsi" w:hAnsiTheme="minorHAnsi"/>
+          <w:color w:val="auto"/>
         </w:rPr>
         <w:t>Pris på ekstra tilvalg</w:t>
       </w:r>
       <w:r>
         <w:rPr>
           <w:rFonts w:asciiTheme="minorHAnsi" w:hAnsiTheme="minorHAnsi"/>
-        </w:rPr>
-        <w:t xml:space="preserve">, </w:t>
-      </w:r>
-      <w:r>
-        <w:rPr>
-          <w:rFonts w:asciiTheme="minorHAnsi" w:hAnsiTheme="minorHAnsi"/>
-          <w:color w:val="FF0000"/>
-        </w:rPr>
-        <w:t>afstand (ved kilometer udregning)</w:t>
-      </w:r>
-      <w:r>
-        <w:rPr>
-          <w:rFonts w:asciiTheme="minorHAnsi" w:hAnsiTheme="minorHAnsi"/>
-          <w:color w:val="FF0000"/>
-        </w:rPr>
-        <w:t xml:space="preserve"> </w:t>
-      </w:r>
-      <w:r>
-        <w:rPr>
-          <w:rFonts w:asciiTheme="minorHAnsi" w:hAnsiTheme="minorHAnsi"/>
-        </w:rPr>
-        <w:t>og antal af personer indgår i beregningen.</w:t>
+          <w:color w:val="auto"/>
+        </w:rPr>
+        <w:t>, afstand (ved kilometer udregning)</w:t>
+      </w:r>
+      <w:r>
+        <w:rPr>
+          <w:rFonts w:asciiTheme="minorHAnsi" w:hAnsiTheme="minorHAnsi"/>
+          <w:color w:val="auto"/>
+        </w:rPr>
+        <w:t xml:space="preserve"> og antal af personer indgår i beregningen.</w:t>
       </w:r>
     </w:p>
     <w:p>
@@ -5324,7 +5309,7 @@
 </file>
 
 <file path=customXml/itemProps1.xml><?xml version="1.0" encoding="utf-8"?>
-<ds:datastoreItem xmlns:ds="http://schemas.openxmlformats.org/officeDocument/2006/customXml" ds:itemID="{4EBFBA33-8628-4C2F-8F69-4F88F9428EBD}">
+<ds:datastoreItem xmlns:ds="http://schemas.openxmlformats.org/officeDocument/2006/customXml" ds:itemID="{989A77A3-CF1B-4D66-9175-75C63C2948FB}">
   <ds:schemaRefs>
     <ds:schemaRef ds:uri="http://schemas.openxmlformats.org/officeDocument/2006/bibliography"/>
   </ds:schemaRefs>

</xml_diff>